<commit_message>
Initial Request doc update
</commit_message>
<xml_diff>
--- a/docassemble/StudentEvaluations/data/templates/initial_request.docx
+++ b/docassemble/StudentEvaluations/data/templates/initial_request.docx
@@ -1,6 +1,6 @@
 
 <file path=word/document.xml><?xml version="1.0" encoding="utf-8"?>
-<w:document xmlns:wpc="http://schemas.microsoft.com/office/word/2010/wordprocessingCanvas" xmlns:cx="http://schemas.microsoft.com/office/drawing/2014/chartex" xmlns:cx1="http://schemas.microsoft.com/office/drawing/2015/9/8/chartex" xmlns:mc="http://schemas.openxmlformats.org/markup-compatibility/2006" xmlns:o="urn:schemas-microsoft-com:office:office" xmlns:r="http://schemas.openxmlformats.org/officeDocument/2006/relationships" xmlns:m="http://schemas.openxmlformats.org/officeDocument/2006/math" xmlns:v="urn:schemas-microsoft-com:vml" xmlns:wp14="http://schemas.microsoft.com/office/word/2010/wordprocessingDrawing" xmlns:wp="http://schemas.openxmlformats.org/drawingml/2006/wordprocessingDrawing" xmlns:w10="urn:schemas-microsoft-com:office:word" xmlns:w="http://schemas.openxmlformats.org/wordprocessingml/2006/main" xmlns:w14="http://schemas.microsoft.com/office/word/2010/wordml" xmlns:w15="http://schemas.microsoft.com/office/word/2012/wordml" xmlns:w16se="http://schemas.microsoft.com/office/word/2015/wordml/symex" xmlns:wpg="http://schemas.microsoft.com/office/word/2010/wordprocessingGroup" xmlns:wpi="http://schemas.microsoft.com/office/word/2010/wordprocessingInk" xmlns:wne="http://schemas.microsoft.com/office/word/2006/wordml" xmlns:wps="http://schemas.microsoft.com/office/word/2010/wordprocessingShape" mc:Ignorable="w14 w15 w16se wp14">
+<w:document xmlns:wpc="http://schemas.microsoft.com/office/word/2010/wordprocessingCanvas" xmlns:cx="http://schemas.microsoft.com/office/drawing/2014/chartex" xmlns:cx1="http://schemas.microsoft.com/office/drawing/2015/9/8/chartex" xmlns:cx2="http://schemas.microsoft.com/office/drawing/2015/10/21/chartex" xmlns:cx3="http://schemas.microsoft.com/office/drawing/2016/5/9/chartex" xmlns:cx4="http://schemas.microsoft.com/office/drawing/2016/5/10/chartex" xmlns:cx5="http://schemas.microsoft.com/office/drawing/2016/5/11/chartex" xmlns:cx6="http://schemas.microsoft.com/office/drawing/2016/5/12/chartex" xmlns:cx7="http://schemas.microsoft.com/office/drawing/2016/5/13/chartex" xmlns:cx8="http://schemas.microsoft.com/office/drawing/2016/5/14/chartex" xmlns:mc="http://schemas.openxmlformats.org/markup-compatibility/2006" xmlns:aink="http://schemas.microsoft.com/office/drawing/2016/ink" xmlns:am3d="http://schemas.microsoft.com/office/drawing/2017/model3d" xmlns:o="urn:schemas-microsoft-com:office:office" xmlns:oel="http://schemas.microsoft.com/office/2019/extlst" xmlns:r="http://schemas.openxmlformats.org/officeDocument/2006/relationships" xmlns:m="http://schemas.openxmlformats.org/officeDocument/2006/math" xmlns:v="urn:schemas-microsoft-com:vml" xmlns:wp14="http://schemas.microsoft.com/office/word/2010/wordprocessingDrawing" xmlns:wp="http://schemas.openxmlformats.org/drawingml/2006/wordprocessingDrawing" xmlns:w10="urn:schemas-microsoft-com:office:word" xmlns:w="http://schemas.openxmlformats.org/wordprocessingml/2006/main" xmlns:w14="http://schemas.microsoft.com/office/word/2010/wordml" xmlns:w15="http://schemas.microsoft.com/office/word/2012/wordml" xmlns:w16cex="http://schemas.microsoft.com/office/word/2018/wordml/cex" xmlns:w16cid="http://schemas.microsoft.com/office/word/2016/wordml/cid" xmlns:w16="http://schemas.microsoft.com/office/word/2018/wordml" xmlns:w16sdtdh="http://schemas.microsoft.com/office/word/2020/wordml/sdtdatahash" xmlns:w16se="http://schemas.microsoft.com/office/word/2015/wordml/symex" xmlns:wpg="http://schemas.microsoft.com/office/word/2010/wordprocessingGroup" xmlns:wpi="http://schemas.microsoft.com/office/word/2010/wordprocessingInk" xmlns:wne="http://schemas.microsoft.com/office/word/2006/wordml" xmlns:wps="http://schemas.microsoft.com/office/word/2010/wordprocessingShape" mc:Ignorable="w14 w15 w16se w16cid w16 w16cex w16sdtdh wp14">
   <w:body>
     <w:p>
       <w:pPr>
@@ -570,8 +570,6 @@
           <w:szCs w:val="24"/>
         </w:rPr>
       </w:pPr>
-      <w:bookmarkStart w:id="1" w:name="_GoBack"/>
-      <w:bookmarkEnd w:id="1"/>
     </w:p>
     <w:p>
       <w:pPr>
@@ -981,17 +979,228 @@
       </w:pPr>
     </w:p>
     <w:sectPr>
+      <w:headerReference w:type="even" r:id="rId8"/>
+      <w:headerReference w:type="default" r:id="rId9"/>
+      <w:footerReference w:type="even" r:id="rId10"/>
+      <w:footerReference w:type="default" r:id="rId11"/>
+      <w:headerReference w:type="first" r:id="rId12"/>
+      <w:footerReference w:type="first" r:id="rId13"/>
       <w:pgSz w:w="12240" w:h="15840"/>
       <w:pgMar w:top="1440" w:right="1440" w:bottom="1440" w:left="1440" w:header="720" w:footer="720" w:gutter="0"/>
-      <w:pgNumType w:start="1"/>
+      <w:pgNumType w:fmt="numberInDash" w:start="1"/>
       <w:cols w:space="720"/>
     </w:sectPr>
   </w:body>
 </w:document>
 </file>
 
+<file path=word/endnotes.xml><?xml version="1.0" encoding="utf-8"?>
+<w:endnotes xmlns:wpc="http://schemas.microsoft.com/office/word/2010/wordprocessingCanvas" xmlns:cx="http://schemas.microsoft.com/office/drawing/2014/chartex" xmlns:cx1="http://schemas.microsoft.com/office/drawing/2015/9/8/chartex" xmlns:cx2="http://schemas.microsoft.com/office/drawing/2015/10/21/chartex" xmlns:cx3="http://schemas.microsoft.com/office/drawing/2016/5/9/chartex" xmlns:cx4="http://schemas.microsoft.com/office/drawing/2016/5/10/chartex" xmlns:cx5="http://schemas.microsoft.com/office/drawing/2016/5/11/chartex" xmlns:cx6="http://schemas.microsoft.com/office/drawing/2016/5/12/chartex" xmlns:cx7="http://schemas.microsoft.com/office/drawing/2016/5/13/chartex" xmlns:cx8="http://schemas.microsoft.com/office/drawing/2016/5/14/chartex" xmlns:mc="http://schemas.openxmlformats.org/markup-compatibility/2006" xmlns:aink="http://schemas.microsoft.com/office/drawing/2016/ink" xmlns:am3d="http://schemas.microsoft.com/office/drawing/2017/model3d" xmlns:o="urn:schemas-microsoft-com:office:office" xmlns:oel="http://schemas.microsoft.com/office/2019/extlst" xmlns:r="http://schemas.openxmlformats.org/officeDocument/2006/relationships" xmlns:m="http://schemas.openxmlformats.org/officeDocument/2006/math" xmlns:v="urn:schemas-microsoft-com:vml" xmlns:wp14="http://schemas.microsoft.com/office/word/2010/wordprocessingDrawing" xmlns:wp="http://schemas.openxmlformats.org/drawingml/2006/wordprocessingDrawing" xmlns:w10="urn:schemas-microsoft-com:office:word" xmlns:w="http://schemas.openxmlformats.org/wordprocessingml/2006/main" xmlns:w14="http://schemas.microsoft.com/office/word/2010/wordml" xmlns:w15="http://schemas.microsoft.com/office/word/2012/wordml" xmlns:w16cex="http://schemas.microsoft.com/office/word/2018/wordml/cex" xmlns:w16cid="http://schemas.microsoft.com/office/word/2016/wordml/cid" xmlns:w16="http://schemas.microsoft.com/office/word/2018/wordml" xmlns:w16sdtdh="http://schemas.microsoft.com/office/word/2020/wordml/sdtdatahash" xmlns:w16se="http://schemas.microsoft.com/office/word/2015/wordml/symex" xmlns:wpg="http://schemas.microsoft.com/office/word/2010/wordprocessingGroup" xmlns:wpi="http://schemas.microsoft.com/office/word/2010/wordprocessingInk" xmlns:wne="http://schemas.microsoft.com/office/word/2006/wordml" xmlns:wps="http://schemas.microsoft.com/office/word/2010/wordprocessingShape" mc:Ignorable="w14 w15 w16se w16cid w16 w16cex w16sdtdh wp14">
+  <w:endnote w:type="separator" w:id="-1">
+    <w:p>
+      <w:pPr>
+        <w:spacing w:line="240" w:lineRule="auto"/>
+      </w:pPr>
+      <w:r>
+        <w:separator/>
+      </w:r>
+    </w:p>
+  </w:endnote>
+  <w:endnote w:type="continuationSeparator" w:id="0">
+    <w:p>
+      <w:pPr>
+        <w:spacing w:line="240" w:lineRule="auto"/>
+      </w:pPr>
+      <w:r>
+        <w:continuationSeparator/>
+      </w:r>
+    </w:p>
+  </w:endnote>
+</w:endnotes>
+</file>
+
+<file path=word/footer1.xml><?xml version="1.0" encoding="utf-8"?>
+<w:ftr xmlns:wpc="http://schemas.microsoft.com/office/word/2010/wordprocessingCanvas" xmlns:cx="http://schemas.microsoft.com/office/drawing/2014/chartex" xmlns:cx1="http://schemas.microsoft.com/office/drawing/2015/9/8/chartex" xmlns:cx2="http://schemas.microsoft.com/office/drawing/2015/10/21/chartex" xmlns:cx3="http://schemas.microsoft.com/office/drawing/2016/5/9/chartex" xmlns:cx4="http://schemas.microsoft.com/office/drawing/2016/5/10/chartex" xmlns:cx5="http://schemas.microsoft.com/office/drawing/2016/5/11/chartex" xmlns:cx6="http://schemas.microsoft.com/office/drawing/2016/5/12/chartex" xmlns:cx7="http://schemas.microsoft.com/office/drawing/2016/5/13/chartex" xmlns:cx8="http://schemas.microsoft.com/office/drawing/2016/5/14/chartex" xmlns:mc="http://schemas.openxmlformats.org/markup-compatibility/2006" xmlns:aink="http://schemas.microsoft.com/office/drawing/2016/ink" xmlns:am3d="http://schemas.microsoft.com/office/drawing/2017/model3d" xmlns:o="urn:schemas-microsoft-com:office:office" xmlns:oel="http://schemas.microsoft.com/office/2019/extlst" xmlns:r="http://schemas.openxmlformats.org/officeDocument/2006/relationships" xmlns:m="http://schemas.openxmlformats.org/officeDocument/2006/math" xmlns:v="urn:schemas-microsoft-com:vml" xmlns:wp14="http://schemas.microsoft.com/office/word/2010/wordprocessingDrawing" xmlns:wp="http://schemas.openxmlformats.org/drawingml/2006/wordprocessingDrawing" xmlns:w10="urn:schemas-microsoft-com:office:word" xmlns:w="http://schemas.openxmlformats.org/wordprocessingml/2006/main" xmlns:w14="http://schemas.microsoft.com/office/word/2010/wordml" xmlns:w15="http://schemas.microsoft.com/office/word/2012/wordml" xmlns:w16cex="http://schemas.microsoft.com/office/word/2018/wordml/cex" xmlns:w16cid="http://schemas.microsoft.com/office/word/2016/wordml/cid" xmlns:w16="http://schemas.microsoft.com/office/word/2018/wordml" xmlns:w16sdtdh="http://schemas.microsoft.com/office/word/2020/wordml/sdtdatahash" xmlns:w16se="http://schemas.microsoft.com/office/word/2015/wordml/symex" xmlns:wpg="http://schemas.microsoft.com/office/word/2010/wordprocessingGroup" xmlns:wpi="http://schemas.microsoft.com/office/word/2010/wordprocessingInk" xmlns:wne="http://schemas.microsoft.com/office/word/2006/wordml" xmlns:wps="http://schemas.microsoft.com/office/word/2010/wordprocessingShape" mc:Ignorable="w14 w15 w16se w16cid w16 w16cex w16sdtdh wp14">
+  <w:sdt>
+    <w:sdtPr>
+      <w:rPr>
+        <w:rStyle w:val="PageNumber"/>
+      </w:rPr>
+      <w:id w:val="1267119540"/>
+      <w:docPartObj>
+        <w:docPartGallery w:val="Page Numbers (Bottom of Page)"/>
+        <w:docPartUnique/>
+      </w:docPartObj>
+    </w:sdtPr>
+    <w:sdtContent>
+      <w:p>
+        <w:pPr>
+          <w:pStyle w:val="Footer"/>
+          <w:framePr w:wrap="none" w:vAnchor="text" w:hAnchor="margin" w:xAlign="center" w:y="1"/>
+          <w:rPr>
+            <w:rStyle w:val="PageNumber"/>
+          </w:rPr>
+        </w:pPr>
+        <w:r>
+          <w:rPr>
+            <w:rStyle w:val="PageNumber"/>
+          </w:rPr>
+          <w:fldChar w:fldCharType="begin"/>
+        </w:r>
+        <w:r>
+          <w:rPr>
+            <w:rStyle w:val="PageNumber"/>
+          </w:rPr>
+          <w:instrText xml:space="preserve"> PAGE </w:instrText>
+        </w:r>
+        <w:r>
+          <w:rPr>
+            <w:rStyle w:val="PageNumber"/>
+          </w:rPr>
+          <w:fldChar w:fldCharType="end"/>
+        </w:r>
+      </w:p>
+    </w:sdtContent>
+  </w:sdt>
+  <w:p>
+    <w:pPr>
+      <w:pStyle w:val="Footer"/>
+    </w:pPr>
+  </w:p>
+</w:ftr>
+</file>
+
+<file path=word/footer2.xml><?xml version="1.0" encoding="utf-8"?>
+<w:ftr xmlns:wpc="http://schemas.microsoft.com/office/word/2010/wordprocessingCanvas" xmlns:cx="http://schemas.microsoft.com/office/drawing/2014/chartex" xmlns:cx1="http://schemas.microsoft.com/office/drawing/2015/9/8/chartex" xmlns:cx2="http://schemas.microsoft.com/office/drawing/2015/10/21/chartex" xmlns:cx3="http://schemas.microsoft.com/office/drawing/2016/5/9/chartex" xmlns:cx4="http://schemas.microsoft.com/office/drawing/2016/5/10/chartex" xmlns:cx5="http://schemas.microsoft.com/office/drawing/2016/5/11/chartex" xmlns:cx6="http://schemas.microsoft.com/office/drawing/2016/5/12/chartex" xmlns:cx7="http://schemas.microsoft.com/office/drawing/2016/5/13/chartex" xmlns:cx8="http://schemas.microsoft.com/office/drawing/2016/5/14/chartex" xmlns:mc="http://schemas.openxmlformats.org/markup-compatibility/2006" xmlns:aink="http://schemas.microsoft.com/office/drawing/2016/ink" xmlns:am3d="http://schemas.microsoft.com/office/drawing/2017/model3d" xmlns:o="urn:schemas-microsoft-com:office:office" xmlns:oel="http://schemas.microsoft.com/office/2019/extlst" xmlns:r="http://schemas.openxmlformats.org/officeDocument/2006/relationships" xmlns:m="http://schemas.openxmlformats.org/officeDocument/2006/math" xmlns:v="urn:schemas-microsoft-com:vml" xmlns:wp14="http://schemas.microsoft.com/office/word/2010/wordprocessingDrawing" xmlns:wp="http://schemas.openxmlformats.org/drawingml/2006/wordprocessingDrawing" xmlns:w10="urn:schemas-microsoft-com:office:word" xmlns:w="http://schemas.openxmlformats.org/wordprocessingml/2006/main" xmlns:w14="http://schemas.microsoft.com/office/word/2010/wordml" xmlns:w15="http://schemas.microsoft.com/office/word/2012/wordml" xmlns:w16cex="http://schemas.microsoft.com/office/word/2018/wordml/cex" xmlns:w16cid="http://schemas.microsoft.com/office/word/2016/wordml/cid" xmlns:w16="http://schemas.microsoft.com/office/word/2018/wordml" xmlns:w16sdtdh="http://schemas.microsoft.com/office/word/2020/wordml/sdtdatahash" xmlns:w16se="http://schemas.microsoft.com/office/word/2015/wordml/symex" xmlns:wpg="http://schemas.microsoft.com/office/word/2010/wordprocessingGroup" xmlns:wpi="http://schemas.microsoft.com/office/word/2010/wordprocessingInk" xmlns:wne="http://schemas.microsoft.com/office/word/2006/wordml" xmlns:wps="http://schemas.microsoft.com/office/word/2010/wordprocessingShape" mc:Ignorable="w14 w15 w16se w16cid w16 w16cex w16sdtdh wp14">
+  <w:sdt>
+    <w:sdtPr>
+      <w:rPr>
+        <w:rStyle w:val="PageNumber"/>
+      </w:rPr>
+      <w:id w:val="219175311"/>
+      <w:docPartObj>
+        <w:docPartGallery w:val="Page Numbers (Bottom of Page)"/>
+        <w:docPartUnique/>
+      </w:docPartObj>
+    </w:sdtPr>
+    <w:sdtContent>
+      <w:p>
+        <w:pPr>
+          <w:pStyle w:val="Footer"/>
+          <w:framePr w:wrap="none" w:vAnchor="text" w:hAnchor="margin" w:xAlign="center" w:y="1"/>
+          <w:rPr>
+            <w:rStyle w:val="PageNumber"/>
+          </w:rPr>
+        </w:pPr>
+        <w:r>
+          <w:rPr>
+            <w:rStyle w:val="PageNumber"/>
+          </w:rPr>
+          <w:fldChar w:fldCharType="begin"/>
+        </w:r>
+        <w:r>
+          <w:rPr>
+            <w:rStyle w:val="PageNumber"/>
+          </w:rPr>
+          <w:instrText xml:space="preserve"> PAGE </w:instrText>
+        </w:r>
+        <w:r>
+          <w:rPr>
+            <w:rStyle w:val="PageNumber"/>
+          </w:rPr>
+          <w:fldChar w:fldCharType="separate"/>
+        </w:r>
+        <w:r>
+          <w:rPr>
+            <w:rStyle w:val="PageNumber"/>
+            <w:noProof/>
+          </w:rPr>
+          <w:t>1</w:t>
+        </w:r>
+        <w:r>
+          <w:rPr>
+            <w:rStyle w:val="PageNumber"/>
+          </w:rPr>
+          <w:fldChar w:fldCharType="end"/>
+        </w:r>
+      </w:p>
+    </w:sdtContent>
+  </w:sdt>
+  <w:p>
+    <w:pPr>
+      <w:pStyle w:val="Footer"/>
+    </w:pPr>
+  </w:p>
+</w:ftr>
+</file>
+
+<file path=word/footer3.xml><?xml version="1.0" encoding="utf-8"?>
+<w:ftr xmlns:wpc="http://schemas.microsoft.com/office/word/2010/wordprocessingCanvas" xmlns:cx="http://schemas.microsoft.com/office/drawing/2014/chartex" xmlns:cx1="http://schemas.microsoft.com/office/drawing/2015/9/8/chartex" xmlns:cx2="http://schemas.microsoft.com/office/drawing/2015/10/21/chartex" xmlns:cx3="http://schemas.microsoft.com/office/drawing/2016/5/9/chartex" xmlns:cx4="http://schemas.microsoft.com/office/drawing/2016/5/10/chartex" xmlns:cx5="http://schemas.microsoft.com/office/drawing/2016/5/11/chartex" xmlns:cx6="http://schemas.microsoft.com/office/drawing/2016/5/12/chartex" xmlns:cx7="http://schemas.microsoft.com/office/drawing/2016/5/13/chartex" xmlns:cx8="http://schemas.microsoft.com/office/drawing/2016/5/14/chartex" xmlns:mc="http://schemas.openxmlformats.org/markup-compatibility/2006" xmlns:aink="http://schemas.microsoft.com/office/drawing/2016/ink" xmlns:am3d="http://schemas.microsoft.com/office/drawing/2017/model3d" xmlns:o="urn:schemas-microsoft-com:office:office" xmlns:oel="http://schemas.microsoft.com/office/2019/extlst" xmlns:r="http://schemas.openxmlformats.org/officeDocument/2006/relationships" xmlns:m="http://schemas.openxmlformats.org/officeDocument/2006/math" xmlns:v="urn:schemas-microsoft-com:vml" xmlns:wp14="http://schemas.microsoft.com/office/word/2010/wordprocessingDrawing" xmlns:wp="http://schemas.openxmlformats.org/drawingml/2006/wordprocessingDrawing" xmlns:w10="urn:schemas-microsoft-com:office:word" xmlns:w="http://schemas.openxmlformats.org/wordprocessingml/2006/main" xmlns:w14="http://schemas.microsoft.com/office/word/2010/wordml" xmlns:w15="http://schemas.microsoft.com/office/word/2012/wordml" xmlns:w16cex="http://schemas.microsoft.com/office/word/2018/wordml/cex" xmlns:w16cid="http://schemas.microsoft.com/office/word/2016/wordml/cid" xmlns:w16="http://schemas.microsoft.com/office/word/2018/wordml" xmlns:w16sdtdh="http://schemas.microsoft.com/office/word/2020/wordml/sdtdatahash" xmlns:w16se="http://schemas.microsoft.com/office/word/2015/wordml/symex" xmlns:wpg="http://schemas.microsoft.com/office/word/2010/wordprocessingGroup" xmlns:wpi="http://schemas.microsoft.com/office/word/2010/wordprocessingInk" xmlns:wne="http://schemas.microsoft.com/office/word/2006/wordml" xmlns:wps="http://schemas.microsoft.com/office/word/2010/wordprocessingShape" mc:Ignorable="w14 w15 w16se w16cid w16 w16cex w16sdtdh wp14">
+  <w:p>
+    <w:pPr>
+      <w:pStyle w:val="Footer"/>
+    </w:pPr>
+  </w:p>
+</w:ftr>
+</file>
+
+<file path=word/footnotes.xml><?xml version="1.0" encoding="utf-8"?>
+<w:footnotes xmlns:wpc="http://schemas.microsoft.com/office/word/2010/wordprocessingCanvas" xmlns:cx="http://schemas.microsoft.com/office/drawing/2014/chartex" xmlns:cx1="http://schemas.microsoft.com/office/drawing/2015/9/8/chartex" xmlns:cx2="http://schemas.microsoft.com/office/drawing/2015/10/21/chartex" xmlns:cx3="http://schemas.microsoft.com/office/drawing/2016/5/9/chartex" xmlns:cx4="http://schemas.microsoft.com/office/drawing/2016/5/10/chartex" xmlns:cx5="http://schemas.microsoft.com/office/drawing/2016/5/11/chartex" xmlns:cx6="http://schemas.microsoft.com/office/drawing/2016/5/12/chartex" xmlns:cx7="http://schemas.microsoft.com/office/drawing/2016/5/13/chartex" xmlns:cx8="http://schemas.microsoft.com/office/drawing/2016/5/14/chartex" xmlns:mc="http://schemas.openxmlformats.org/markup-compatibility/2006" xmlns:aink="http://schemas.microsoft.com/office/drawing/2016/ink" xmlns:am3d="http://schemas.microsoft.com/office/drawing/2017/model3d" xmlns:o="urn:schemas-microsoft-com:office:office" xmlns:oel="http://schemas.microsoft.com/office/2019/extlst" xmlns:r="http://schemas.openxmlformats.org/officeDocument/2006/relationships" xmlns:m="http://schemas.openxmlformats.org/officeDocument/2006/math" xmlns:v="urn:schemas-microsoft-com:vml" xmlns:wp14="http://schemas.microsoft.com/office/word/2010/wordprocessingDrawing" xmlns:wp="http://schemas.openxmlformats.org/drawingml/2006/wordprocessingDrawing" xmlns:w10="urn:schemas-microsoft-com:office:word" xmlns:w="http://schemas.openxmlformats.org/wordprocessingml/2006/main" xmlns:w14="http://schemas.microsoft.com/office/word/2010/wordml" xmlns:w15="http://schemas.microsoft.com/office/word/2012/wordml" xmlns:w16cex="http://schemas.microsoft.com/office/word/2018/wordml/cex" xmlns:w16cid="http://schemas.microsoft.com/office/word/2016/wordml/cid" xmlns:w16="http://schemas.microsoft.com/office/word/2018/wordml" xmlns:w16sdtdh="http://schemas.microsoft.com/office/word/2020/wordml/sdtdatahash" xmlns:w16se="http://schemas.microsoft.com/office/word/2015/wordml/symex" xmlns:wpg="http://schemas.microsoft.com/office/word/2010/wordprocessingGroup" xmlns:wpi="http://schemas.microsoft.com/office/word/2010/wordprocessingInk" xmlns:wne="http://schemas.microsoft.com/office/word/2006/wordml" xmlns:wps="http://schemas.microsoft.com/office/word/2010/wordprocessingShape" mc:Ignorable="w14 w15 w16se w16cid w16 w16cex w16sdtdh wp14">
+  <w:footnote w:type="separator" w:id="-1">
+    <w:p>
+      <w:pPr>
+        <w:spacing w:line="240" w:lineRule="auto"/>
+      </w:pPr>
+      <w:r>
+        <w:separator/>
+      </w:r>
+    </w:p>
+  </w:footnote>
+  <w:footnote w:type="continuationSeparator" w:id="0">
+    <w:p>
+      <w:pPr>
+        <w:spacing w:line="240" w:lineRule="auto"/>
+      </w:pPr>
+      <w:r>
+        <w:continuationSeparator/>
+      </w:r>
+    </w:p>
+  </w:footnote>
+</w:footnotes>
+</file>
+
+<file path=word/header1.xml><?xml version="1.0" encoding="utf-8"?>
+<w:hdr xmlns:wpc="http://schemas.microsoft.com/office/word/2010/wordprocessingCanvas" xmlns:cx="http://schemas.microsoft.com/office/drawing/2014/chartex" xmlns:cx1="http://schemas.microsoft.com/office/drawing/2015/9/8/chartex" xmlns:cx2="http://schemas.microsoft.com/office/drawing/2015/10/21/chartex" xmlns:cx3="http://schemas.microsoft.com/office/drawing/2016/5/9/chartex" xmlns:cx4="http://schemas.microsoft.com/office/drawing/2016/5/10/chartex" xmlns:cx5="http://schemas.microsoft.com/office/drawing/2016/5/11/chartex" xmlns:cx6="http://schemas.microsoft.com/office/drawing/2016/5/12/chartex" xmlns:cx7="http://schemas.microsoft.com/office/drawing/2016/5/13/chartex" xmlns:cx8="http://schemas.microsoft.com/office/drawing/2016/5/14/chartex" xmlns:mc="http://schemas.openxmlformats.org/markup-compatibility/2006" xmlns:aink="http://schemas.microsoft.com/office/drawing/2016/ink" xmlns:am3d="http://schemas.microsoft.com/office/drawing/2017/model3d" xmlns:o="urn:schemas-microsoft-com:office:office" xmlns:oel="http://schemas.microsoft.com/office/2019/extlst" xmlns:r="http://schemas.openxmlformats.org/officeDocument/2006/relationships" xmlns:m="http://schemas.openxmlformats.org/officeDocument/2006/math" xmlns:v="urn:schemas-microsoft-com:vml" xmlns:wp14="http://schemas.microsoft.com/office/word/2010/wordprocessingDrawing" xmlns:wp="http://schemas.openxmlformats.org/drawingml/2006/wordprocessingDrawing" xmlns:w10="urn:schemas-microsoft-com:office:word" xmlns:w="http://schemas.openxmlformats.org/wordprocessingml/2006/main" xmlns:w14="http://schemas.microsoft.com/office/word/2010/wordml" xmlns:w15="http://schemas.microsoft.com/office/word/2012/wordml" xmlns:w16cex="http://schemas.microsoft.com/office/word/2018/wordml/cex" xmlns:w16cid="http://schemas.microsoft.com/office/word/2016/wordml/cid" xmlns:w16="http://schemas.microsoft.com/office/word/2018/wordml" xmlns:w16sdtdh="http://schemas.microsoft.com/office/word/2020/wordml/sdtdatahash" xmlns:w16se="http://schemas.microsoft.com/office/word/2015/wordml/symex" xmlns:wpg="http://schemas.microsoft.com/office/word/2010/wordprocessingGroup" xmlns:wpi="http://schemas.microsoft.com/office/word/2010/wordprocessingInk" xmlns:wne="http://schemas.microsoft.com/office/word/2006/wordml" xmlns:wps="http://schemas.microsoft.com/office/word/2010/wordprocessingShape" mc:Ignorable="w14 w15 w16se w16cid w16 w16cex w16sdtdh wp14">
+  <w:p>
+    <w:pPr>
+      <w:pStyle w:val="Header"/>
+    </w:pPr>
+  </w:p>
+</w:hdr>
+</file>
+
+<file path=word/header2.xml><?xml version="1.0" encoding="utf-8"?>
+<w:hdr xmlns:wpc="http://schemas.microsoft.com/office/word/2010/wordprocessingCanvas" xmlns:cx="http://schemas.microsoft.com/office/drawing/2014/chartex" xmlns:cx1="http://schemas.microsoft.com/office/drawing/2015/9/8/chartex" xmlns:cx2="http://schemas.microsoft.com/office/drawing/2015/10/21/chartex" xmlns:cx3="http://schemas.microsoft.com/office/drawing/2016/5/9/chartex" xmlns:cx4="http://schemas.microsoft.com/office/drawing/2016/5/10/chartex" xmlns:cx5="http://schemas.microsoft.com/office/drawing/2016/5/11/chartex" xmlns:cx6="http://schemas.microsoft.com/office/drawing/2016/5/12/chartex" xmlns:cx7="http://schemas.microsoft.com/office/drawing/2016/5/13/chartex" xmlns:cx8="http://schemas.microsoft.com/office/drawing/2016/5/14/chartex" xmlns:mc="http://schemas.openxmlformats.org/markup-compatibility/2006" xmlns:aink="http://schemas.microsoft.com/office/drawing/2016/ink" xmlns:am3d="http://schemas.microsoft.com/office/drawing/2017/model3d" xmlns:o="urn:schemas-microsoft-com:office:office" xmlns:oel="http://schemas.microsoft.com/office/2019/extlst" xmlns:r="http://schemas.openxmlformats.org/officeDocument/2006/relationships" xmlns:m="http://schemas.openxmlformats.org/officeDocument/2006/math" xmlns:v="urn:schemas-microsoft-com:vml" xmlns:wp14="http://schemas.microsoft.com/office/word/2010/wordprocessingDrawing" xmlns:wp="http://schemas.openxmlformats.org/drawingml/2006/wordprocessingDrawing" xmlns:w10="urn:schemas-microsoft-com:office:word" xmlns:w="http://schemas.openxmlformats.org/wordprocessingml/2006/main" xmlns:w14="http://schemas.microsoft.com/office/word/2010/wordml" xmlns:w15="http://schemas.microsoft.com/office/word/2012/wordml" xmlns:w16cex="http://schemas.microsoft.com/office/word/2018/wordml/cex" xmlns:w16cid="http://schemas.microsoft.com/office/word/2016/wordml/cid" xmlns:w16="http://schemas.microsoft.com/office/word/2018/wordml" xmlns:w16sdtdh="http://schemas.microsoft.com/office/word/2020/wordml/sdtdatahash" xmlns:w16se="http://schemas.microsoft.com/office/word/2015/wordml/symex" xmlns:wpg="http://schemas.microsoft.com/office/word/2010/wordprocessingGroup" xmlns:wpi="http://schemas.microsoft.com/office/word/2010/wordprocessingInk" xmlns:wne="http://schemas.microsoft.com/office/word/2006/wordml" xmlns:wps="http://schemas.microsoft.com/office/word/2010/wordprocessingShape" mc:Ignorable="w14 w15 w16se w16cid w16 w16cex w16sdtdh wp14">
+  <w:p>
+    <w:pPr>
+      <w:pStyle w:val="Header"/>
+    </w:pPr>
+  </w:p>
+</w:hdr>
+</file>
+
+<file path=word/header3.xml><?xml version="1.0" encoding="utf-8"?>
+<w:hdr xmlns:wpc="http://schemas.microsoft.com/office/word/2010/wordprocessingCanvas" xmlns:cx="http://schemas.microsoft.com/office/drawing/2014/chartex" xmlns:cx1="http://schemas.microsoft.com/office/drawing/2015/9/8/chartex" xmlns:cx2="http://schemas.microsoft.com/office/drawing/2015/10/21/chartex" xmlns:cx3="http://schemas.microsoft.com/office/drawing/2016/5/9/chartex" xmlns:cx4="http://schemas.microsoft.com/office/drawing/2016/5/10/chartex" xmlns:cx5="http://schemas.microsoft.com/office/drawing/2016/5/11/chartex" xmlns:cx6="http://schemas.microsoft.com/office/drawing/2016/5/12/chartex" xmlns:cx7="http://schemas.microsoft.com/office/drawing/2016/5/13/chartex" xmlns:cx8="http://schemas.microsoft.com/office/drawing/2016/5/14/chartex" xmlns:mc="http://schemas.openxmlformats.org/markup-compatibility/2006" xmlns:aink="http://schemas.microsoft.com/office/drawing/2016/ink" xmlns:am3d="http://schemas.microsoft.com/office/drawing/2017/model3d" xmlns:o="urn:schemas-microsoft-com:office:office" xmlns:oel="http://schemas.microsoft.com/office/2019/extlst" xmlns:r="http://schemas.openxmlformats.org/officeDocument/2006/relationships" xmlns:m="http://schemas.openxmlformats.org/officeDocument/2006/math" xmlns:v="urn:schemas-microsoft-com:vml" xmlns:wp14="http://schemas.microsoft.com/office/word/2010/wordprocessingDrawing" xmlns:wp="http://schemas.openxmlformats.org/drawingml/2006/wordprocessingDrawing" xmlns:w10="urn:schemas-microsoft-com:office:word" xmlns:w="http://schemas.openxmlformats.org/wordprocessingml/2006/main" xmlns:w14="http://schemas.microsoft.com/office/word/2010/wordml" xmlns:w15="http://schemas.microsoft.com/office/word/2012/wordml" xmlns:w16cex="http://schemas.microsoft.com/office/word/2018/wordml/cex" xmlns:w16cid="http://schemas.microsoft.com/office/word/2016/wordml/cid" xmlns:w16="http://schemas.microsoft.com/office/word/2018/wordml" xmlns:w16sdtdh="http://schemas.microsoft.com/office/word/2020/wordml/sdtdatahash" xmlns:w16se="http://schemas.microsoft.com/office/word/2015/wordml/symex" xmlns:wpg="http://schemas.microsoft.com/office/word/2010/wordprocessingGroup" xmlns:wpi="http://schemas.microsoft.com/office/word/2010/wordprocessingInk" xmlns:wne="http://schemas.microsoft.com/office/word/2006/wordml" xmlns:wps="http://schemas.microsoft.com/office/word/2010/wordprocessingShape" mc:Ignorable="w14 w15 w16se w16cid w16 w16cex w16sdtdh wp14">
+  <w:p>
+    <w:pPr>
+      <w:pStyle w:val="Header"/>
+    </w:pPr>
+  </w:p>
+</w:hdr>
+</file>
+
 <file path=word/numbering.xml><?xml version="1.0" encoding="utf-8"?>
-<w:numbering xmlns:wpc="http://schemas.microsoft.com/office/word/2010/wordprocessingCanvas" xmlns:cx="http://schemas.microsoft.com/office/drawing/2014/chartex" xmlns:cx1="http://schemas.microsoft.com/office/drawing/2015/9/8/chartex" xmlns:mc="http://schemas.openxmlformats.org/markup-compatibility/2006" xmlns:o="urn:schemas-microsoft-com:office:office" xmlns:r="http://schemas.openxmlformats.org/officeDocument/2006/relationships" xmlns:m="http://schemas.openxmlformats.org/officeDocument/2006/math" xmlns:v="urn:schemas-microsoft-com:vml" xmlns:wp14="http://schemas.microsoft.com/office/word/2010/wordprocessingDrawing" xmlns:wp="http://schemas.openxmlformats.org/drawingml/2006/wordprocessingDrawing" xmlns:w10="urn:schemas-microsoft-com:office:word" xmlns:w="http://schemas.openxmlformats.org/wordprocessingml/2006/main" xmlns:w14="http://schemas.microsoft.com/office/word/2010/wordml" xmlns:w15="http://schemas.microsoft.com/office/word/2012/wordml" xmlns:w16se="http://schemas.microsoft.com/office/word/2015/wordml/symex" xmlns:wpg="http://schemas.microsoft.com/office/word/2010/wordprocessingGroup" xmlns:wpi="http://schemas.microsoft.com/office/word/2010/wordprocessingInk" xmlns:wne="http://schemas.microsoft.com/office/word/2006/wordml" xmlns:wps="http://schemas.microsoft.com/office/word/2010/wordprocessingShape" mc:Ignorable="w14 w15 w16se wp14">
+<w:numbering xmlns:wpc="http://schemas.microsoft.com/office/word/2010/wordprocessingCanvas" xmlns:cx="http://schemas.microsoft.com/office/drawing/2014/chartex" xmlns:cx1="http://schemas.microsoft.com/office/drawing/2015/9/8/chartex" xmlns:cx2="http://schemas.microsoft.com/office/drawing/2015/10/21/chartex" xmlns:cx3="http://schemas.microsoft.com/office/drawing/2016/5/9/chartex" xmlns:cx4="http://schemas.microsoft.com/office/drawing/2016/5/10/chartex" xmlns:cx5="http://schemas.microsoft.com/office/drawing/2016/5/11/chartex" xmlns:cx6="http://schemas.microsoft.com/office/drawing/2016/5/12/chartex" xmlns:cx7="http://schemas.microsoft.com/office/drawing/2016/5/13/chartex" xmlns:cx8="http://schemas.microsoft.com/office/drawing/2016/5/14/chartex" xmlns:mc="http://schemas.openxmlformats.org/markup-compatibility/2006" xmlns:aink="http://schemas.microsoft.com/office/drawing/2016/ink" xmlns:am3d="http://schemas.microsoft.com/office/drawing/2017/model3d" xmlns:o="urn:schemas-microsoft-com:office:office" xmlns:oel="http://schemas.microsoft.com/office/2019/extlst" xmlns:r="http://schemas.openxmlformats.org/officeDocument/2006/relationships" xmlns:m="http://schemas.openxmlformats.org/officeDocument/2006/math" xmlns:v="urn:schemas-microsoft-com:vml" xmlns:wp14="http://schemas.microsoft.com/office/word/2010/wordprocessingDrawing" xmlns:wp="http://schemas.openxmlformats.org/drawingml/2006/wordprocessingDrawing" xmlns:w10="urn:schemas-microsoft-com:office:word" xmlns:w="http://schemas.openxmlformats.org/wordprocessingml/2006/main" xmlns:w14="http://schemas.microsoft.com/office/word/2010/wordml" xmlns:w15="http://schemas.microsoft.com/office/word/2012/wordml" xmlns:w16cex="http://schemas.microsoft.com/office/word/2018/wordml/cex" xmlns:w16cid="http://schemas.microsoft.com/office/word/2016/wordml/cid" xmlns:w16="http://schemas.microsoft.com/office/word/2018/wordml" xmlns:w16sdtdh="http://schemas.microsoft.com/office/word/2020/wordml/sdtdatahash" xmlns:w16se="http://schemas.microsoft.com/office/word/2015/wordml/symex" xmlns:wpg="http://schemas.microsoft.com/office/word/2010/wordprocessingGroup" xmlns:wpi="http://schemas.microsoft.com/office/word/2010/wordprocessingInk" xmlns:wne="http://schemas.microsoft.com/office/word/2006/wordml" xmlns:wps="http://schemas.microsoft.com/office/word/2010/wordprocessingShape" mc:Ignorable="w14 w15 w16se w16cid w16 w16cex w16sdtdh wp14">
   <w:abstractNum w:abstractNumId="0" w15:restartNumberingAfterBreak="0">
     <w:nsid w:val="00F5606C"/>
     <w:multiLevelType w:val="multilevel"/>
@@ -1218,17 +1427,17 @@
       </w:rPr>
     </w:lvl>
   </w:abstractNum>
-  <w:num w:numId="1">
+  <w:num w:numId="1" w16cid:durableId="1087575529">
     <w:abstractNumId w:val="1"/>
   </w:num>
-  <w:num w:numId="2">
+  <w:num w:numId="2" w16cid:durableId="33189785">
     <w:abstractNumId w:val="0"/>
   </w:num>
 </w:numbering>
 </file>
 
 <file path=word/styles.xml><?xml version="1.0" encoding="utf-8"?>
-<w:styles xmlns:mc="http://schemas.openxmlformats.org/markup-compatibility/2006" xmlns:r="http://schemas.openxmlformats.org/officeDocument/2006/relationships" xmlns:w="http://schemas.openxmlformats.org/wordprocessingml/2006/main" xmlns:w14="http://schemas.microsoft.com/office/word/2010/wordml" xmlns:w15="http://schemas.microsoft.com/office/word/2012/wordml" xmlns:w16se="http://schemas.microsoft.com/office/word/2015/wordml/symex" mc:Ignorable="w14 w15 w16se">
+<w:styles xmlns:mc="http://schemas.openxmlformats.org/markup-compatibility/2006" xmlns:r="http://schemas.openxmlformats.org/officeDocument/2006/relationships" xmlns:w="http://schemas.openxmlformats.org/wordprocessingml/2006/main" xmlns:w14="http://schemas.microsoft.com/office/word/2010/wordml" xmlns:w15="http://schemas.microsoft.com/office/word/2012/wordml" xmlns:w16cex="http://schemas.microsoft.com/office/word/2018/wordml/cex" xmlns:w16cid="http://schemas.microsoft.com/office/word/2016/wordml/cid" xmlns:w16="http://schemas.microsoft.com/office/word/2018/wordml" xmlns:w16sdtdh="http://schemas.microsoft.com/office/word/2020/wordml/sdtdatahash" xmlns:w16se="http://schemas.microsoft.com/office/word/2015/wordml/symex" mc:Ignorable="w14 w15 w16se w16cid w16 w16cex w16sdtdh">
   <w:docDefaults>
     <w:rPrDefault>
       <w:rPr>
@@ -1244,7 +1453,7 @@
       </w:pPr>
     </w:pPrDefault>
   </w:docDefaults>
-  <w:latentStyles w:defLockedState="0" w:defUIPriority="99" w:defSemiHidden="0" w:defUnhideWhenUsed="0" w:defQFormat="0" w:count="371">
+  <w:latentStyles w:defLockedState="0" w:defUIPriority="99" w:defSemiHidden="0" w:defUnhideWhenUsed="0" w:defQFormat="0" w:count="376">
     <w:lsdException w:name="Normal" w:uiPriority="0" w:qFormat="1"/>
     <w:lsdException w:name="heading 1" w:uiPriority="9" w:qFormat="1"/>
     <w:lsdException w:name="heading 2" w:semiHidden="1" w:uiPriority="9" w:unhideWhenUsed="1" w:qFormat="1"/>
@@ -1616,6 +1825,11 @@
     <w:lsdException w:name="List Table 5 Dark Accent 6" w:uiPriority="50"/>
     <w:lsdException w:name="List Table 6 Colorful Accent 6" w:uiPriority="51"/>
     <w:lsdException w:name="List Table 7 Colorful Accent 6" w:uiPriority="52"/>
+    <w:lsdException w:name="Mention" w:semiHidden="1" w:unhideWhenUsed="1"/>
+    <w:lsdException w:name="Smart Hyperlink" w:semiHidden="1" w:unhideWhenUsed="1"/>
+    <w:lsdException w:name="Hashtag" w:semiHidden="1" w:unhideWhenUsed="1"/>
+    <w:lsdException w:name="Unresolved Mention" w:semiHidden="1" w:unhideWhenUsed="1"/>
+    <w:lsdException w:name="Smart Link" w:semiHidden="1" w:unhideWhenUsed="1"/>
   </w:latentStyles>
   <w:style w:type="paragraph" w:default="1" w:styleId="Normal">
     <w:name w:val="Normal"/>
@@ -1869,6 +2083,58 @@
       <w:ind w:left="720"/>
       <w:contextualSpacing/>
     </w:pPr>
+  </w:style>
+  <w:style w:type="paragraph" w:styleId="Header">
+    <w:name w:val="header"/>
+    <w:basedOn w:val="Normal"/>
+    <w:link w:val="HeaderChar"/>
+    <w:uiPriority w:val="99"/>
+    <w:unhideWhenUsed/>
+    <w:rsid w:val="00D17E83"/>
+    <w:pPr>
+      <w:tabs>
+        <w:tab w:val="center" w:pos="4680"/>
+        <w:tab w:val="right" w:pos="9360"/>
+      </w:tabs>
+      <w:spacing w:line="240" w:lineRule="auto"/>
+    </w:pPr>
+  </w:style>
+  <w:style w:type="character" w:customStyle="1" w:styleId="HeaderChar">
+    <w:name w:val="Header Char"/>
+    <w:basedOn w:val="DefaultParagraphFont"/>
+    <w:link w:val="Header"/>
+    <w:uiPriority w:val="99"/>
+    <w:rsid w:val="00D17E83"/>
+  </w:style>
+  <w:style w:type="paragraph" w:styleId="Footer">
+    <w:name w:val="footer"/>
+    <w:basedOn w:val="Normal"/>
+    <w:link w:val="FooterChar"/>
+    <w:uiPriority w:val="99"/>
+    <w:unhideWhenUsed/>
+    <w:rsid w:val="00D17E83"/>
+    <w:pPr>
+      <w:tabs>
+        <w:tab w:val="center" w:pos="4680"/>
+        <w:tab w:val="right" w:pos="9360"/>
+      </w:tabs>
+      <w:spacing w:line="240" w:lineRule="auto"/>
+    </w:pPr>
+  </w:style>
+  <w:style w:type="character" w:customStyle="1" w:styleId="FooterChar">
+    <w:name w:val="Footer Char"/>
+    <w:basedOn w:val="DefaultParagraphFont"/>
+    <w:link w:val="Footer"/>
+    <w:uiPriority w:val="99"/>
+    <w:rsid w:val="00D17E83"/>
+  </w:style>
+  <w:style w:type="character" w:styleId="PageNumber">
+    <w:name w:val="page number"/>
+    <w:basedOn w:val="DefaultParagraphFont"/>
+    <w:uiPriority w:val="99"/>
+    <w:semiHidden/>
+    <w:unhideWhenUsed/>
+    <w:rsid w:val="00D17E83"/>
   </w:style>
 </w:styles>
 </file>

</xml_diff>

<commit_message>
updated initial_request with plain language
</commit_message>
<xml_diff>
--- a/docassemble/StudentEvaluations/data/templates/initial_request.docx
+++ b/docassemble/StudentEvaluations/data/templates/initial_request.docx
@@ -9,57 +9,173 @@
           <w:szCs w:val="24"/>
         </w:rPr>
       </w:pPr>
-      <w:r>
-        <w:rPr>
-          <w:sz w:val="24"/>
-          <w:szCs w:val="24"/>
-        </w:rPr>
-        <w:t>{{ requestor.name.full() }}</w:t>
-      </w:r>
-    </w:p>
-    <w:p>
-      <w:pPr>
-        <w:rPr>
-          <w:sz w:val="24"/>
-          <w:szCs w:val="24"/>
-        </w:rPr>
-      </w:pPr>
-      <w:r>
-        <w:rPr>
-          <w:sz w:val="24"/>
-          <w:szCs w:val="24"/>
-        </w:rPr>
-        <w:t>{{ requestor.address.address }}</w:t>
-      </w:r>
-    </w:p>
-    <w:p>
-      <w:pPr>
-        <w:rPr>
-          <w:sz w:val="24"/>
-          <w:szCs w:val="24"/>
-        </w:rPr>
-      </w:pPr>
-      <w:r>
-        <w:rPr>
-          <w:sz w:val="24"/>
-          <w:szCs w:val="24"/>
-        </w:rPr>
-        <w:t>{{ requestor.address.city }}, {{ requestor.address.state }} {{requestor.address.zip }}</w:t>
-      </w:r>
-    </w:p>
-    <w:p>
-      <w:pPr>
-        <w:rPr>
-          <w:sz w:val="24"/>
-          <w:szCs w:val="24"/>
-        </w:rPr>
-      </w:pPr>
-      <w:r>
-        <w:rPr>
-          <w:sz w:val="24"/>
-          <w:szCs w:val="24"/>
-        </w:rPr>
-        <w:t xml:space="preserve">{{ requestor.phone_number }} </w:t>
+      <w:proofErr w:type="gramStart"/>
+      <w:r>
+        <w:rPr>
+          <w:sz w:val="24"/>
+          <w:szCs w:val="24"/>
+        </w:rPr>
+        <w:t xml:space="preserve">{{ </w:t>
+      </w:r>
+      <w:proofErr w:type="spellStart"/>
+      <w:r>
+        <w:rPr>
+          <w:sz w:val="24"/>
+          <w:szCs w:val="24"/>
+        </w:rPr>
+        <w:t>requestor.name</w:t>
+      </w:r>
+      <w:proofErr w:type="gramEnd"/>
+      <w:r>
+        <w:rPr>
+          <w:sz w:val="24"/>
+          <w:szCs w:val="24"/>
+        </w:rPr>
+        <w:t>.full</w:t>
+      </w:r>
+      <w:proofErr w:type="spellEnd"/>
+      <w:r>
+        <w:rPr>
+          <w:sz w:val="24"/>
+          <w:szCs w:val="24"/>
+        </w:rPr>
+        <w:t>() }}</w:t>
+      </w:r>
+    </w:p>
+    <w:p>
+      <w:pPr>
+        <w:rPr>
+          <w:sz w:val="24"/>
+          <w:szCs w:val="24"/>
+        </w:rPr>
+      </w:pPr>
+      <w:proofErr w:type="gramStart"/>
+      <w:r>
+        <w:rPr>
+          <w:sz w:val="24"/>
+          <w:szCs w:val="24"/>
+        </w:rPr>
+        <w:t xml:space="preserve">{{ </w:t>
+      </w:r>
+      <w:proofErr w:type="spellStart"/>
+      <w:r>
+        <w:rPr>
+          <w:sz w:val="24"/>
+          <w:szCs w:val="24"/>
+        </w:rPr>
+        <w:t>requestor</w:t>
+      </w:r>
+      <w:proofErr w:type="gramEnd"/>
+      <w:r>
+        <w:rPr>
+          <w:sz w:val="24"/>
+          <w:szCs w:val="24"/>
+        </w:rPr>
+        <w:t>.address.address</w:t>
+      </w:r>
+      <w:proofErr w:type="spellEnd"/>
+      <w:r>
+        <w:rPr>
+          <w:sz w:val="24"/>
+          <w:szCs w:val="24"/>
+        </w:rPr>
+        <w:t xml:space="preserve"> }}</w:t>
+      </w:r>
+    </w:p>
+    <w:p>
+      <w:pPr>
+        <w:rPr>
+          <w:sz w:val="24"/>
+          <w:szCs w:val="24"/>
+        </w:rPr>
+      </w:pPr>
+      <w:proofErr w:type="gramStart"/>
+      <w:r>
+        <w:rPr>
+          <w:sz w:val="24"/>
+          <w:szCs w:val="24"/>
+        </w:rPr>
+        <w:t xml:space="preserve">{{ </w:t>
+      </w:r>
+      <w:proofErr w:type="spellStart"/>
+      <w:r>
+        <w:rPr>
+          <w:sz w:val="24"/>
+          <w:szCs w:val="24"/>
+        </w:rPr>
+        <w:t>requestor</w:t>
+      </w:r>
+      <w:proofErr w:type="gramEnd"/>
+      <w:r>
+        <w:rPr>
+          <w:sz w:val="24"/>
+          <w:szCs w:val="24"/>
+        </w:rPr>
+        <w:t>.address.city</w:t>
+      </w:r>
+      <w:proofErr w:type="spellEnd"/>
+      <w:r>
+        <w:rPr>
+          <w:sz w:val="24"/>
+          <w:szCs w:val="24"/>
+        </w:rPr>
+        <w:t xml:space="preserve"> }}, {{ </w:t>
+      </w:r>
+      <w:proofErr w:type="spellStart"/>
+      <w:r>
+        <w:rPr>
+          <w:sz w:val="24"/>
+          <w:szCs w:val="24"/>
+        </w:rPr>
+        <w:t>requestor.address.state</w:t>
+      </w:r>
+      <w:proofErr w:type="spellEnd"/>
+      <w:r>
+        <w:rPr>
+          <w:sz w:val="24"/>
+          <w:szCs w:val="24"/>
+        </w:rPr>
+        <w:t xml:space="preserve"> }} {{requestor.address.zip }}</w:t>
+      </w:r>
+    </w:p>
+    <w:p>
+      <w:pPr>
+        <w:rPr>
+          <w:sz w:val="24"/>
+          <w:szCs w:val="24"/>
+        </w:rPr>
+      </w:pPr>
+      <w:proofErr w:type="gramStart"/>
+      <w:r>
+        <w:rPr>
+          <w:sz w:val="24"/>
+          <w:szCs w:val="24"/>
+        </w:rPr>
+        <w:t xml:space="preserve">{{ </w:t>
+      </w:r>
+      <w:proofErr w:type="spellStart"/>
+      <w:r>
+        <w:rPr>
+          <w:sz w:val="24"/>
+          <w:szCs w:val="24"/>
+        </w:rPr>
+        <w:t>requestor</w:t>
+      </w:r>
+      <w:proofErr w:type="gramEnd"/>
+      <w:r>
+        <w:rPr>
+          <w:sz w:val="24"/>
+          <w:szCs w:val="24"/>
+        </w:rPr>
+        <w:t>.phone_number</w:t>
+      </w:r>
+      <w:proofErr w:type="spellEnd"/>
+      <w:r>
+        <w:rPr>
+          <w:sz w:val="24"/>
+          <w:szCs w:val="24"/>
+        </w:rPr>
+        <w:t xml:space="preserve"> }} </w:t>
       </w:r>
     </w:p>
     <w:p>
@@ -84,12 +200,37 @@
           <w:szCs w:val="24"/>
         </w:rPr>
       </w:pPr>
-      <w:r>
-        <w:rPr>
-          <w:sz w:val="24"/>
-          <w:szCs w:val="24"/>
-        </w:rPr>
-        <w:t>{{ format_date(today()) }}</w:t>
+      <w:proofErr w:type="gramStart"/>
+      <w:r>
+        <w:rPr>
+          <w:sz w:val="24"/>
+          <w:szCs w:val="24"/>
+        </w:rPr>
+        <w:t xml:space="preserve">{{ </w:t>
+      </w:r>
+      <w:proofErr w:type="spellStart"/>
+      <w:r>
+        <w:rPr>
+          <w:sz w:val="24"/>
+          <w:szCs w:val="24"/>
+        </w:rPr>
+        <w:t>format</w:t>
+      </w:r>
+      <w:proofErr w:type="gramEnd"/>
+      <w:r>
+        <w:rPr>
+          <w:sz w:val="24"/>
+          <w:szCs w:val="24"/>
+        </w:rPr>
+        <w:t>_date</w:t>
+      </w:r>
+      <w:proofErr w:type="spellEnd"/>
+      <w:r>
+        <w:rPr>
+          <w:sz w:val="24"/>
+          <w:szCs w:val="24"/>
+        </w:rPr>
+        <w:t>(today()) }}</w:t>
       </w:r>
     </w:p>
     <w:p>
@@ -114,57 +255,157 @@
           <w:szCs w:val="24"/>
         </w:rPr>
       </w:pPr>
-      <w:r>
-        <w:rPr>
-          <w:sz w:val="24"/>
-          <w:szCs w:val="24"/>
-        </w:rPr>
-        <w:t>{{ school.recipient }}</w:t>
-      </w:r>
-    </w:p>
-    <w:p>
-      <w:pPr>
-        <w:rPr>
-          <w:sz w:val="24"/>
-          <w:szCs w:val="24"/>
-        </w:rPr>
-      </w:pPr>
-      <w:r>
-        <w:rPr>
-          <w:sz w:val="24"/>
-          <w:szCs w:val="24"/>
-        </w:rPr>
-        <w:t>{{ school.name }}</w:t>
-      </w:r>
-    </w:p>
-    <w:p>
-      <w:pPr>
-        <w:rPr>
-          <w:sz w:val="24"/>
-          <w:szCs w:val="24"/>
-        </w:rPr>
-      </w:pPr>
-      <w:r>
-        <w:rPr>
-          <w:sz w:val="24"/>
-          <w:szCs w:val="24"/>
-        </w:rPr>
-        <w:t>{{ school.address.address }}</w:t>
-      </w:r>
-    </w:p>
-    <w:p>
-      <w:pPr>
-        <w:rPr>
-          <w:sz w:val="24"/>
-          <w:szCs w:val="24"/>
-        </w:rPr>
-      </w:pPr>
-      <w:r>
-        <w:rPr>
-          <w:sz w:val="24"/>
-          <w:szCs w:val="24"/>
-        </w:rPr>
-        <w:t>{{ school.address.city }}, {{ school.address.state }} {{ school.address.zip}}</w:t>
+      <w:proofErr w:type="gramStart"/>
+      <w:r>
+        <w:rPr>
+          <w:sz w:val="24"/>
+          <w:szCs w:val="24"/>
+        </w:rPr>
+        <w:t xml:space="preserve">{{ </w:t>
+      </w:r>
+      <w:proofErr w:type="spellStart"/>
+      <w:r>
+        <w:rPr>
+          <w:sz w:val="24"/>
+          <w:szCs w:val="24"/>
+        </w:rPr>
+        <w:t>school</w:t>
+      </w:r>
+      <w:proofErr w:type="gramEnd"/>
+      <w:r>
+        <w:rPr>
+          <w:sz w:val="24"/>
+          <w:szCs w:val="24"/>
+        </w:rPr>
+        <w:t>.recipient</w:t>
+      </w:r>
+      <w:proofErr w:type="spellEnd"/>
+      <w:r>
+        <w:rPr>
+          <w:sz w:val="24"/>
+          <w:szCs w:val="24"/>
+        </w:rPr>
+        <w:t xml:space="preserve"> }}</w:t>
+      </w:r>
+    </w:p>
+    <w:p>
+      <w:pPr>
+        <w:rPr>
+          <w:sz w:val="24"/>
+          <w:szCs w:val="24"/>
+        </w:rPr>
+      </w:pPr>
+      <w:proofErr w:type="gramStart"/>
+      <w:r>
+        <w:rPr>
+          <w:sz w:val="24"/>
+          <w:szCs w:val="24"/>
+        </w:rPr>
+        <w:t>{{ school.name</w:t>
+      </w:r>
+      <w:proofErr w:type="gramEnd"/>
+      <w:r>
+        <w:rPr>
+          <w:sz w:val="24"/>
+          <w:szCs w:val="24"/>
+        </w:rPr>
+        <w:t xml:space="preserve"> }}</w:t>
+      </w:r>
+    </w:p>
+    <w:p>
+      <w:pPr>
+        <w:rPr>
+          <w:sz w:val="24"/>
+          <w:szCs w:val="24"/>
+        </w:rPr>
+      </w:pPr>
+      <w:proofErr w:type="gramStart"/>
+      <w:r>
+        <w:rPr>
+          <w:sz w:val="24"/>
+          <w:szCs w:val="24"/>
+        </w:rPr>
+        <w:t xml:space="preserve">{{ </w:t>
+      </w:r>
+      <w:proofErr w:type="spellStart"/>
+      <w:r>
+        <w:rPr>
+          <w:sz w:val="24"/>
+          <w:szCs w:val="24"/>
+        </w:rPr>
+        <w:t>school</w:t>
+      </w:r>
+      <w:proofErr w:type="gramEnd"/>
+      <w:r>
+        <w:rPr>
+          <w:sz w:val="24"/>
+          <w:szCs w:val="24"/>
+        </w:rPr>
+        <w:t>.address.address</w:t>
+      </w:r>
+      <w:proofErr w:type="spellEnd"/>
+      <w:r>
+        <w:rPr>
+          <w:sz w:val="24"/>
+          <w:szCs w:val="24"/>
+        </w:rPr>
+        <w:t xml:space="preserve"> }}</w:t>
+      </w:r>
+    </w:p>
+    <w:p>
+      <w:pPr>
+        <w:rPr>
+          <w:sz w:val="24"/>
+          <w:szCs w:val="24"/>
+        </w:rPr>
+      </w:pPr>
+      <w:proofErr w:type="gramStart"/>
+      <w:r>
+        <w:rPr>
+          <w:sz w:val="24"/>
+          <w:szCs w:val="24"/>
+        </w:rPr>
+        <w:t xml:space="preserve">{{ </w:t>
+      </w:r>
+      <w:proofErr w:type="spellStart"/>
+      <w:r>
+        <w:rPr>
+          <w:sz w:val="24"/>
+          <w:szCs w:val="24"/>
+        </w:rPr>
+        <w:t>school</w:t>
+      </w:r>
+      <w:proofErr w:type="gramEnd"/>
+      <w:r>
+        <w:rPr>
+          <w:sz w:val="24"/>
+          <w:szCs w:val="24"/>
+        </w:rPr>
+        <w:t>.address.city</w:t>
+      </w:r>
+      <w:proofErr w:type="spellEnd"/>
+      <w:r>
+        <w:rPr>
+          <w:sz w:val="24"/>
+          <w:szCs w:val="24"/>
+        </w:rPr>
+        <w:t xml:space="preserve"> }}, {{ </w:t>
+      </w:r>
+      <w:proofErr w:type="spellStart"/>
+      <w:r>
+        <w:rPr>
+          <w:sz w:val="24"/>
+          <w:szCs w:val="24"/>
+        </w:rPr>
+        <w:t>school.address.state</w:t>
+      </w:r>
+      <w:proofErr w:type="spellEnd"/>
+      <w:r>
+        <w:rPr>
+          <w:sz w:val="24"/>
+          <w:szCs w:val="24"/>
+        </w:rPr>
+        <w:t xml:space="preserve"> }} {{ school.address.zip}}</w:t>
       </w:r>
     </w:p>
     <w:p>
@@ -214,7 +455,43 @@
           <w:szCs w:val="24"/>
         </w:rPr>
         <w:tab/>
-        <w:t>Requesting Special Education Evaluation for {{ student.name }}; Date of Birth: {{ student.birthdate }}</w:t>
+        <w:t xml:space="preserve">Requesting Special Education Evaluation for </w:t>
+      </w:r>
+      <w:proofErr w:type="gramStart"/>
+      <w:r>
+        <w:rPr>
+          <w:b/>
+          <w:sz w:val="24"/>
+          <w:szCs w:val="24"/>
+        </w:rPr>
+        <w:t>{{ student.name</w:t>
+      </w:r>
+      <w:proofErr w:type="gramEnd"/>
+      <w:r>
+        <w:rPr>
+          <w:b/>
+          <w:sz w:val="24"/>
+          <w:szCs w:val="24"/>
+        </w:rPr>
+        <w:t xml:space="preserve"> }}; Date of Birth: {{ </w:t>
+      </w:r>
+      <w:proofErr w:type="spellStart"/>
+      <w:r>
+        <w:rPr>
+          <w:b/>
+          <w:sz w:val="24"/>
+          <w:szCs w:val="24"/>
+        </w:rPr>
+        <w:t>student.birthdate</w:t>
+      </w:r>
+      <w:proofErr w:type="spellEnd"/>
+      <w:r>
+        <w:rPr>
+          <w:b/>
+          <w:sz w:val="24"/>
+          <w:szCs w:val="24"/>
+        </w:rPr>
+        <w:t xml:space="preserve"> }}</w:t>
       </w:r>
     </w:p>
     <w:p>
@@ -244,7 +521,39 @@
           <w:sz w:val="24"/>
           <w:szCs w:val="24"/>
         </w:rPr>
-        <w:t>Dear {% if school.recipient.name %}{{school.recipient.name.full() }} {% else %} To Whom it May Concern {% endif %}:</w:t>
+        <w:t xml:space="preserve">Dear {% if school.recipient.name </w:t>
+      </w:r>
+      <w:proofErr w:type="gramStart"/>
+      <w:r>
+        <w:rPr>
+          <w:sz w:val="24"/>
+          <w:szCs w:val="24"/>
+        </w:rPr>
+        <w:t>%}{</w:t>
+      </w:r>
+      <w:proofErr w:type="gramEnd"/>
+      <w:r>
+        <w:rPr>
+          <w:sz w:val="24"/>
+          <w:szCs w:val="24"/>
+        </w:rPr>
+        <w:t>{</w:t>
+      </w:r>
+      <w:proofErr w:type="spellStart"/>
+      <w:r>
+        <w:rPr>
+          <w:sz w:val="24"/>
+          <w:szCs w:val="24"/>
+        </w:rPr>
+        <w:t>school.recipient.name.full</w:t>
+      </w:r>
+      <w:proofErr w:type="spellEnd"/>
+      <w:r>
+        <w:rPr>
+          <w:sz w:val="24"/>
+          <w:szCs w:val="24"/>
+        </w:rPr>
+        <w:t>() }} {% else %} To Whom it May Concern {% endif %}:</w:t>
       </w:r>
     </w:p>
     <w:p>
@@ -274,24 +583,270 @@
           <w:sz w:val="24"/>
           <w:szCs w:val="24"/>
         </w:rPr>
-        <w:t xml:space="preserve">I am {% if (requestor.right_to_send == “Student”) %} {{ student.name}}{% else %}the {{ requestor.right_to_send }} of {{ student.name }}{% endif %}, a {{ student.grade }} {% if (student.grade != “Pre-K”) and (student.grade != “Kindergarten”) and (student.grade != “soon-to-be”) %} grade {% endif %}{% if student.grade != “soon-to-be” %} student at your school{% else %}student in your district{% endif %}. </w:t>
-      </w:r>
-    </w:p>
-    <w:p>
-      <w:pPr>
-        <w:rPr>
-          <w:sz w:val="24"/>
-          <w:szCs w:val="24"/>
-        </w:rPr>
-      </w:pPr>
-    </w:p>
-    <w:p>
-      <w:pPr>
-        <w:rPr>
-          <w:sz w:val="24"/>
-          <w:szCs w:val="24"/>
-        </w:rPr>
-      </w:pPr>
+        <w:t>I am {% if (</w:t>
+      </w:r>
+      <w:proofErr w:type="spellStart"/>
+      <w:proofErr w:type="gramStart"/>
+      <w:r>
+        <w:rPr>
+          <w:sz w:val="24"/>
+          <w:szCs w:val="24"/>
+        </w:rPr>
+        <w:t>requestor.right</w:t>
+      </w:r>
+      <w:proofErr w:type="gramEnd"/>
+      <w:r>
+        <w:rPr>
+          <w:sz w:val="24"/>
+          <w:szCs w:val="24"/>
+        </w:rPr>
+        <w:t>_to_send</w:t>
+      </w:r>
+      <w:proofErr w:type="spellEnd"/>
+      <w:r>
+        <w:rPr>
+          <w:sz w:val="24"/>
+          <w:szCs w:val="24"/>
+        </w:rPr>
+        <w:t xml:space="preserve"> == “Student”) %} {{</w:t>
+      </w:r>
+    </w:p>
+    <w:p>
+      <w:pPr>
+        <w:rPr>
+          <w:sz w:val="24"/>
+          <w:szCs w:val="24"/>
+        </w:rPr>
+      </w:pPr>
+      <w:r>
+        <w:rPr>
+          <w:sz w:val="24"/>
+          <w:szCs w:val="24"/>
+        </w:rPr>
+        <w:t>student.name</w:t>
+      </w:r>
+      <w:proofErr w:type="gramStart"/>
+      <w:r>
+        <w:rPr>
+          <w:sz w:val="24"/>
+          <w:szCs w:val="24"/>
+        </w:rPr>
+        <w:t>}}{</w:t>
+      </w:r>
+      <w:proofErr w:type="gramEnd"/>
+      <w:r>
+        <w:rPr>
+          <w:sz w:val="24"/>
+          <w:szCs w:val="24"/>
+        </w:rPr>
+        <w:t xml:space="preserve">% else %}the {{ </w:t>
+      </w:r>
+      <w:proofErr w:type="spellStart"/>
+      <w:r>
+        <w:rPr>
+          <w:sz w:val="24"/>
+          <w:szCs w:val="24"/>
+        </w:rPr>
+        <w:t>requestor.right_to_send</w:t>
+      </w:r>
+      <w:proofErr w:type="spellEnd"/>
+      <w:r>
+        <w:rPr>
+          <w:sz w:val="24"/>
+          <w:szCs w:val="24"/>
+        </w:rPr>
+        <w:t xml:space="preserve"> }} of {{</w:t>
+      </w:r>
+      <w:r>
+        <w:rPr>
+          <w:sz w:val="24"/>
+          <w:szCs w:val="24"/>
+        </w:rPr>
+        <w:t xml:space="preserve"> </w:t>
+      </w:r>
+      <w:r>
+        <w:rPr>
+          <w:sz w:val="24"/>
+          <w:szCs w:val="24"/>
+        </w:rPr>
+        <w:t xml:space="preserve">student.name }}{% endif %}, a {{ </w:t>
+      </w:r>
+      <w:proofErr w:type="spellStart"/>
+      <w:r>
+        <w:rPr>
+          <w:sz w:val="24"/>
+          <w:szCs w:val="24"/>
+        </w:rPr>
+        <w:t>student.grade</w:t>
+      </w:r>
+      <w:proofErr w:type="spellEnd"/>
+      <w:r>
+        <w:rPr>
+          <w:sz w:val="24"/>
+          <w:szCs w:val="24"/>
+        </w:rPr>
+        <w:t xml:space="preserve"> }} {% if (</w:t>
+      </w:r>
+      <w:proofErr w:type="spellStart"/>
+      <w:r>
+        <w:rPr>
+          <w:sz w:val="24"/>
+          <w:szCs w:val="24"/>
+        </w:rPr>
+        <w:t>student.grade</w:t>
+      </w:r>
+      <w:proofErr w:type="spellEnd"/>
+      <w:r>
+        <w:rPr>
+          <w:sz w:val="24"/>
+          <w:szCs w:val="24"/>
+        </w:rPr>
+        <w:t xml:space="preserve"> !=</w:t>
+      </w:r>
+    </w:p>
+    <w:p>
+      <w:pPr>
+        <w:rPr>
+          <w:sz w:val="24"/>
+          <w:szCs w:val="24"/>
+        </w:rPr>
+      </w:pPr>
+      <w:r>
+        <w:rPr>
+          <w:sz w:val="24"/>
+          <w:szCs w:val="24"/>
+        </w:rPr>
+        <w:t>“Pre-K”) and (</w:t>
+      </w:r>
+      <w:proofErr w:type="spellStart"/>
+      <w:proofErr w:type="gramStart"/>
+      <w:r>
+        <w:rPr>
+          <w:sz w:val="24"/>
+          <w:szCs w:val="24"/>
+        </w:rPr>
+        <w:t>student.grade</w:t>
+      </w:r>
+      <w:proofErr w:type="spellEnd"/>
+      <w:proofErr w:type="gramEnd"/>
+      <w:r>
+        <w:rPr>
+          <w:sz w:val="24"/>
+          <w:szCs w:val="24"/>
+        </w:rPr>
+        <w:t xml:space="preserve"> != “Kindergarten”) and (</w:t>
+      </w:r>
+      <w:proofErr w:type="spellStart"/>
+      <w:r>
+        <w:rPr>
+          <w:sz w:val="24"/>
+          <w:szCs w:val="24"/>
+        </w:rPr>
+        <w:t>student.grade</w:t>
+      </w:r>
+      <w:proofErr w:type="spellEnd"/>
+      <w:r>
+        <w:rPr>
+          <w:sz w:val="24"/>
+          <w:szCs w:val="24"/>
+        </w:rPr>
+        <w:t xml:space="preserve"> !=</w:t>
+      </w:r>
+    </w:p>
+    <w:p>
+      <w:pPr>
+        <w:rPr>
+          <w:sz w:val="24"/>
+          <w:szCs w:val="24"/>
+        </w:rPr>
+      </w:pPr>
+      <w:r>
+        <w:rPr>
+          <w:sz w:val="24"/>
+          <w:szCs w:val="24"/>
+        </w:rPr>
+        <w:t xml:space="preserve">“soon-to-be”) %} grade {% endif </w:t>
+      </w:r>
+      <w:proofErr w:type="gramStart"/>
+      <w:r>
+        <w:rPr>
+          <w:sz w:val="24"/>
+          <w:szCs w:val="24"/>
+        </w:rPr>
+        <w:t>%}{</w:t>
+      </w:r>
+      <w:proofErr w:type="gramEnd"/>
+      <w:r>
+        <w:rPr>
+          <w:sz w:val="24"/>
+          <w:szCs w:val="24"/>
+        </w:rPr>
+        <w:t xml:space="preserve">% if </w:t>
+      </w:r>
+      <w:proofErr w:type="spellStart"/>
+      <w:r>
+        <w:rPr>
+          <w:sz w:val="24"/>
+          <w:szCs w:val="24"/>
+        </w:rPr>
+        <w:t>student.grade</w:t>
+      </w:r>
+      <w:proofErr w:type="spellEnd"/>
+      <w:r>
+        <w:rPr>
+          <w:sz w:val="24"/>
+          <w:szCs w:val="24"/>
+        </w:rPr>
+        <w:t xml:space="preserve"> != “soon-to-be”</w:t>
+      </w:r>
+    </w:p>
+    <w:p>
+      <w:pPr>
+        <w:rPr>
+          <w:sz w:val="24"/>
+          <w:szCs w:val="24"/>
+        </w:rPr>
+      </w:pPr>
+      <w:r>
+        <w:rPr>
+          <w:sz w:val="24"/>
+          <w:szCs w:val="24"/>
+        </w:rPr>
+        <w:t xml:space="preserve">%} student at your </w:t>
+      </w:r>
+      <w:proofErr w:type="gramStart"/>
+      <w:r>
+        <w:rPr>
+          <w:sz w:val="24"/>
+          <w:szCs w:val="24"/>
+        </w:rPr>
+        <w:t>school{</w:t>
+      </w:r>
+      <w:proofErr w:type="gramEnd"/>
+      <w:r>
+        <w:rPr>
+          <w:sz w:val="24"/>
+          <w:szCs w:val="24"/>
+        </w:rPr>
+        <w:t>% else %}student in your district{% endif %}.</w:t>
+      </w:r>
+    </w:p>
+    <w:p>
+      <w:pPr>
+        <w:rPr>
+          <w:sz w:val="24"/>
+          <w:szCs w:val="24"/>
+        </w:rPr>
+      </w:pPr>
+    </w:p>
+    <w:p>
+      <w:pPr>
+        <w:rPr>
+          <w:sz w:val="24"/>
+          <w:szCs w:val="24"/>
+        </w:rPr>
+      </w:pPr>
+      <w:proofErr w:type="gramStart"/>
       <w:r>
         <w:rPr>
           <w:sz w:val="24"/>
@@ -299,13 +854,23 @@
         </w:rPr>
         <w:t xml:space="preserve">{{ </w:t>
       </w:r>
-      <w:r>
-        <w:rPr>
-          <w:sz w:val="24"/>
-          <w:szCs w:val="24"/>
-        </w:rPr>
-        <w:t>parent_concern</w:t>
-      </w:r>
+      <w:proofErr w:type="spellStart"/>
+      <w:r>
+        <w:rPr>
+          <w:sz w:val="24"/>
+          <w:szCs w:val="24"/>
+        </w:rPr>
+        <w:t>parent</w:t>
+      </w:r>
+      <w:proofErr w:type="gramEnd"/>
+      <w:r>
+        <w:rPr>
+          <w:sz w:val="24"/>
+          <w:szCs w:val="24"/>
+        </w:rPr>
+        <w:t>_concern</w:t>
+      </w:r>
+      <w:proofErr w:type="spellEnd"/>
       <w:r>
         <w:rPr>
           <w:sz w:val="24"/>
@@ -334,52 +899,145 @@
           <w:sz w:val="24"/>
           <w:szCs w:val="24"/>
         </w:rPr>
-        <w:t>I am writing to request an evaluation for Special Education services for {{ student.name.first }}, including required evaluations, and evaluations in areas of suspected disability</w:t>
-      </w:r>
-      <w:r>
-        <w:rPr>
-          <w:sz w:val="24"/>
-          <w:szCs w:val="24"/>
-        </w:rPr>
-        <w:t>.</w:t>
-      </w:r>
-    </w:p>
-    <w:p>
-      <w:pPr>
-        <w:rPr>
-          <w:sz w:val="24"/>
-          <w:szCs w:val="24"/>
-        </w:rPr>
-      </w:pPr>
-    </w:p>
-    <w:p>
-      <w:pPr>
-        <w:rPr>
-          <w:sz w:val="24"/>
-          <w:szCs w:val="24"/>
-        </w:rPr>
-      </w:pPr>
-      <w:r>
-        <w:rPr>
-          <w:sz w:val="24"/>
-          <w:szCs w:val="24"/>
-        </w:rPr>
-        <w:t>{%p if ask_specific_evaluations %}</w:t>
-      </w:r>
-    </w:p>
-    <w:p>
-      <w:pPr>
-        <w:rPr>
-          <w:sz w:val="24"/>
-          <w:szCs w:val="24"/>
-        </w:rPr>
-      </w:pPr>
-      <w:r>
-        <w:rPr>
-          <w:sz w:val="24"/>
-          <w:szCs w:val="24"/>
-        </w:rPr>
-        <w:t>Specifically, I am requesting the following evaluations:</w:t>
+        <w:t xml:space="preserve">I am requesting an evaluation for Special Education services for </w:t>
+      </w:r>
+      <w:proofErr w:type="gramStart"/>
+      <w:r>
+        <w:rPr>
+          <w:sz w:val="24"/>
+          <w:szCs w:val="24"/>
+        </w:rPr>
+        <w:t>{{</w:t>
+      </w:r>
+      <w:r>
+        <w:rPr>
+          <w:sz w:val="24"/>
+          <w:szCs w:val="24"/>
+        </w:rPr>
+        <w:t xml:space="preserve"> </w:t>
+      </w:r>
+      <w:proofErr w:type="spellStart"/>
+      <w:r>
+        <w:rPr>
+          <w:sz w:val="24"/>
+          <w:szCs w:val="24"/>
+        </w:rPr>
+        <w:t>student.name</w:t>
+      </w:r>
+      <w:proofErr w:type="gramEnd"/>
+      <w:r>
+        <w:rPr>
+          <w:sz w:val="24"/>
+          <w:szCs w:val="24"/>
+        </w:rPr>
+        <w:t>.first</w:t>
+      </w:r>
+      <w:proofErr w:type="spellEnd"/>
+      <w:r>
+        <w:rPr>
+          <w:sz w:val="24"/>
+          <w:szCs w:val="24"/>
+        </w:rPr>
+        <w:t xml:space="preserve"> }},. This request includes required evaluations, and</w:t>
+      </w:r>
+      <w:r>
+        <w:rPr>
+          <w:sz w:val="24"/>
+          <w:szCs w:val="24"/>
+        </w:rPr>
+        <w:t xml:space="preserve"> </w:t>
+      </w:r>
+      <w:r>
+        <w:rPr>
+          <w:sz w:val="24"/>
+          <w:szCs w:val="24"/>
+        </w:rPr>
+        <w:t>all evaluations in areas of suspected disability.</w:t>
+      </w:r>
+    </w:p>
+    <w:p>
+      <w:pPr>
+        <w:rPr>
+          <w:sz w:val="24"/>
+          <w:szCs w:val="24"/>
+        </w:rPr>
+      </w:pPr>
+    </w:p>
+    <w:p>
+      <w:pPr>
+        <w:rPr>
+          <w:sz w:val="24"/>
+          <w:szCs w:val="24"/>
+        </w:rPr>
+      </w:pPr>
+      <w:r>
+        <w:rPr>
+          <w:sz w:val="24"/>
+          <w:szCs w:val="24"/>
+        </w:rPr>
+        <w:t xml:space="preserve">{%p if </w:t>
+      </w:r>
+      <w:proofErr w:type="spellStart"/>
+      <w:r>
+        <w:rPr>
+          <w:sz w:val="24"/>
+          <w:szCs w:val="24"/>
+        </w:rPr>
+        <w:t>ask_specific_evaluations</w:t>
+      </w:r>
+      <w:proofErr w:type="spellEnd"/>
+      <w:r>
+        <w:rPr>
+          <w:sz w:val="24"/>
+          <w:szCs w:val="24"/>
+        </w:rPr>
+        <w:t xml:space="preserve"> %}</w:t>
+      </w:r>
+    </w:p>
+    <w:p>
+      <w:pPr>
+        <w:rPr>
+          <w:sz w:val="24"/>
+          <w:szCs w:val="24"/>
+        </w:rPr>
+      </w:pPr>
+      <w:r>
+        <w:rPr>
+          <w:sz w:val="24"/>
+          <w:szCs w:val="24"/>
+        </w:rPr>
+        <w:t>I am requesting these evaluations:</w:t>
+      </w:r>
+    </w:p>
+    <w:p>
+      <w:pPr>
+        <w:rPr>
+          <w:sz w:val="24"/>
+          <w:szCs w:val="24"/>
+        </w:rPr>
+      </w:pPr>
+      <w:r>
+        <w:rPr>
+          <w:sz w:val="24"/>
+          <w:szCs w:val="24"/>
+        </w:rPr>
+        <w:t xml:space="preserve">{%p for key in </w:t>
+      </w:r>
+      <w:proofErr w:type="spellStart"/>
+      <w:r>
+        <w:rPr>
+          <w:sz w:val="24"/>
+          <w:szCs w:val="24"/>
+        </w:rPr>
+        <w:t>selected_evaluations</w:t>
+      </w:r>
+      <w:proofErr w:type="spellEnd"/>
+      <w:r>
+        <w:rPr>
+          <w:sz w:val="24"/>
+          <w:szCs w:val="24"/>
+        </w:rPr>
+        <w:t xml:space="preserve"> %}</w:t>
       </w:r>
     </w:p>
     <w:p>
@@ -403,23 +1061,29 @@
           <w:szCs w:val="24"/>
         </w:rPr>
         <w:tab/>
-        <w:t>{%p for key in selected_evaluations %}</w:t>
-      </w:r>
-    </w:p>
-    <w:p>
-      <w:pPr>
-        <w:rPr>
-          <w:sz w:val="24"/>
-          <w:szCs w:val="24"/>
-        </w:rPr>
-      </w:pPr>
-      <w:r>
-        <w:rPr>
-          <w:sz w:val="24"/>
-          <w:szCs w:val="24"/>
-        </w:rPr>
-        <w:tab/>
-        <w:t>{%p if selected_evaluations[key] == True %}</w:t>
+      </w:r>
+      <w:r>
+        <w:rPr>
+          <w:sz w:val="24"/>
+          <w:szCs w:val="24"/>
+        </w:rPr>
+        <w:t xml:space="preserve">{%p if </w:t>
+      </w:r>
+      <w:proofErr w:type="spellStart"/>
+      <w:r>
+        <w:rPr>
+          <w:sz w:val="24"/>
+          <w:szCs w:val="24"/>
+        </w:rPr>
+        <w:t>selected_evaluations</w:t>
+      </w:r>
+      <w:proofErr w:type="spellEnd"/>
+      <w:r>
+        <w:rPr>
+          <w:sz w:val="24"/>
+          <w:szCs w:val="24"/>
+        </w:rPr>
+        <w:t>[key] == True %}</w:t>
       </w:r>
     </w:p>
     <w:p>
@@ -434,12 +1098,21 @@
           <w:szCs w:val="24"/>
         </w:rPr>
       </w:pPr>
-      <w:r>
-        <w:rPr>
-          <w:sz w:val="24"/>
-          <w:szCs w:val="24"/>
-        </w:rPr>
-        <w:t>{{ key }}</w:t>
+      <w:proofErr w:type="gramStart"/>
+      <w:r>
+        <w:rPr>
+          <w:sz w:val="24"/>
+          <w:szCs w:val="24"/>
+        </w:rPr>
+        <w:t>{{ key</w:t>
+      </w:r>
+      <w:proofErr w:type="gramEnd"/>
+      <w:r>
+        <w:rPr>
+          <w:sz w:val="24"/>
+          <w:szCs w:val="24"/>
+        </w:rPr>
+        <w:t xml:space="preserve"> }}</w:t>
       </w:r>
     </w:p>
     <w:p>
@@ -485,7 +1158,23 @@
           <w:sz w:val="24"/>
           <w:szCs w:val="24"/>
         </w:rPr>
-        <w:t>{%p endfor %}</w:t>
+        <w:t xml:space="preserve">{%p </w:t>
+      </w:r>
+      <w:proofErr w:type="spellStart"/>
+      <w:r>
+        <w:rPr>
+          <w:sz w:val="24"/>
+          <w:szCs w:val="24"/>
+        </w:rPr>
+        <w:t>endfor</w:t>
+      </w:r>
+      <w:proofErr w:type="spellEnd"/>
+      <w:r>
+        <w:rPr>
+          <w:sz w:val="24"/>
+          <w:szCs w:val="24"/>
+        </w:rPr>
+        <w:t xml:space="preserve"> %}</w:t>
       </w:r>
     </w:p>
     <w:p>
@@ -502,7 +1191,23 @@
           <w:sz w:val="24"/>
           <w:szCs w:val="24"/>
         </w:rPr>
-        <w:t>{%p for item in custom_evaluations %}</w:t>
+        <w:t xml:space="preserve">{%p for item in </w:t>
+      </w:r>
+      <w:proofErr w:type="spellStart"/>
+      <w:r>
+        <w:rPr>
+          <w:sz w:val="24"/>
+          <w:szCs w:val="24"/>
+        </w:rPr>
+        <w:t>custom_evaluations</w:t>
+      </w:r>
+      <w:proofErr w:type="spellEnd"/>
+      <w:r>
+        <w:rPr>
+          <w:sz w:val="24"/>
+          <w:szCs w:val="24"/>
+        </w:rPr>
+        <w:t xml:space="preserve"> %}</w:t>
       </w:r>
     </w:p>
     <w:p>
@@ -517,13 +1222,21 @@
           <w:szCs w:val="24"/>
         </w:rPr>
       </w:pPr>
-      <w:r>
-        <w:rPr>
-          <w:sz w:val="24"/>
-          <w:szCs w:val="24"/>
-        </w:rPr>
-        <w:lastRenderedPageBreak/>
-        <w:t>{{ item }}</w:t>
+      <w:proofErr w:type="gramStart"/>
+      <w:r>
+        <w:rPr>
+          <w:sz w:val="24"/>
+          <w:szCs w:val="24"/>
+        </w:rPr>
+        <w:t>{{ item</w:t>
+      </w:r>
+      <w:proofErr w:type="gramEnd"/>
+      <w:r>
+        <w:rPr>
+          <w:sz w:val="24"/>
+          <w:szCs w:val="24"/>
+        </w:rPr>
+        <w:t xml:space="preserve"> }}</w:t>
       </w:r>
     </w:p>
     <w:p>
@@ -551,7 +1264,25 @@
           <w:sz w:val="24"/>
           <w:szCs w:val="24"/>
         </w:rPr>
-        <w:t>{%p endfor %}</w:t>
+        <w:t xml:space="preserve">{%p </w:t>
+      </w:r>
+      <w:proofErr w:type="spellStart"/>
+      <w:r>
+        <w:rPr>
+          <w:color w:val="000000"/>
+          <w:sz w:val="24"/>
+          <w:szCs w:val="24"/>
+        </w:rPr>
+        <w:t>endfor</w:t>
+      </w:r>
+      <w:proofErr w:type="spellEnd"/>
+      <w:r>
+        <w:rPr>
+          <w:color w:val="000000"/>
+          <w:sz w:val="24"/>
+          <w:szCs w:val="24"/>
+        </w:rPr>
+        <w:t xml:space="preserve"> %}</w:t>
       </w:r>
     </w:p>
     <w:p>
@@ -598,6 +1329,23 @@
     </w:p>
     <w:p>
       <w:pPr>
+        <w:pBdr>
+          <w:top w:val="nil"/>
+          <w:left w:val="nil"/>
+          <w:bottom w:val="nil"/>
+          <w:right w:val="nil"/>
+          <w:between w:val="nil"/>
+        </w:pBdr>
+        <w:spacing w:line="240" w:lineRule="auto"/>
+        <w:rPr>
+          <w:color w:val="000000"/>
+          <w:sz w:val="24"/>
+          <w:szCs w:val="24"/>
+        </w:rPr>
+      </w:pPr>
+    </w:p>
+    <w:p>
+      <w:pPr>
         <w:rPr>
           <w:sz w:val="24"/>
           <w:szCs w:val="24"/>
@@ -683,7 +1431,14 @@
           <w:sz w:val="24"/>
           <w:szCs w:val="24"/>
         </w:rPr>
-        <w:t xml:space="preserve">I also request a copy of any evaluations </w:t>
+        <w:t>I am requesting a copy of the evaluation reports</w:t>
+      </w:r>
+      <w:r>
+        <w:rPr>
+          <w:sz w:val="24"/>
+          <w:szCs w:val="24"/>
+        </w:rPr>
+        <w:t xml:space="preserve"> </w:t>
       </w:r>
       <w:r>
         <w:rPr>
@@ -698,22 +1453,104 @@
           <w:sz w:val="24"/>
           <w:szCs w:val="24"/>
         </w:rPr>
-        <w:t xml:space="preserve"> before the Team meeting{% if requestor.language != “English” %} in English and {{ requestor.language }}. {% else %}.{% endif %}</w:t>
-      </w:r>
-    </w:p>
-    <w:p>
-      <w:pPr>
-        <w:rPr>
-          <w:sz w:val="24"/>
-          <w:szCs w:val="24"/>
-        </w:rPr>
-      </w:pPr>
-      <w:r>
-        <w:rPr>
-          <w:sz w:val="24"/>
-          <w:szCs w:val="24"/>
-        </w:rPr>
-        <w:t>{%p if requestor.language != “English” %}</w:t>
+        <w:t xml:space="preserve"> before the Team </w:t>
+      </w:r>
+      <w:proofErr w:type="gramStart"/>
+      <w:r>
+        <w:rPr>
+          <w:sz w:val="24"/>
+          <w:szCs w:val="24"/>
+        </w:rPr>
+        <w:t>meeting{</w:t>
+      </w:r>
+      <w:proofErr w:type="gramEnd"/>
+      <w:r>
+        <w:rPr>
+          <w:sz w:val="24"/>
+          <w:szCs w:val="24"/>
+        </w:rPr>
+        <w:t xml:space="preserve">% if </w:t>
+      </w:r>
+      <w:proofErr w:type="spellStart"/>
+      <w:r>
+        <w:rPr>
+          <w:sz w:val="24"/>
+          <w:szCs w:val="24"/>
+        </w:rPr>
+        <w:t>requestor.language</w:t>
+      </w:r>
+      <w:proofErr w:type="spellEnd"/>
+      <w:r>
+        <w:rPr>
+          <w:sz w:val="24"/>
+          <w:szCs w:val="24"/>
+        </w:rPr>
+        <w:t xml:space="preserve"> != “English” %} in English and {{ </w:t>
+      </w:r>
+      <w:proofErr w:type="spellStart"/>
+      <w:r>
+        <w:rPr>
+          <w:sz w:val="24"/>
+          <w:szCs w:val="24"/>
+        </w:rPr>
+        <w:t>requestor.language</w:t>
+      </w:r>
+      <w:proofErr w:type="spellEnd"/>
+      <w:r>
+        <w:rPr>
+          <w:sz w:val="24"/>
+          <w:szCs w:val="24"/>
+        </w:rPr>
+        <w:t xml:space="preserve"> }}. {% else %</w:t>
+      </w:r>
+      <w:proofErr w:type="gramStart"/>
+      <w:r>
+        <w:rPr>
+          <w:sz w:val="24"/>
+          <w:szCs w:val="24"/>
+        </w:rPr>
+        <w:t>}.{</w:t>
+      </w:r>
+      <w:proofErr w:type="gramEnd"/>
+      <w:r>
+        <w:rPr>
+          <w:sz w:val="24"/>
+          <w:szCs w:val="24"/>
+        </w:rPr>
+        <w:t>% endif %}</w:t>
+      </w:r>
+    </w:p>
+    <w:p>
+      <w:pPr>
+        <w:rPr>
+          <w:sz w:val="24"/>
+          <w:szCs w:val="24"/>
+        </w:rPr>
+      </w:pPr>
+      <w:r>
+        <w:rPr>
+          <w:sz w:val="24"/>
+          <w:szCs w:val="24"/>
+        </w:rPr>
+        <w:t xml:space="preserve">{%p if </w:t>
+      </w:r>
+      <w:proofErr w:type="spellStart"/>
+      <w:proofErr w:type="gramStart"/>
+      <w:r>
+        <w:rPr>
+          <w:sz w:val="24"/>
+          <w:szCs w:val="24"/>
+        </w:rPr>
+        <w:t>requestor.language</w:t>
+      </w:r>
+      <w:proofErr w:type="spellEnd"/>
+      <w:proofErr w:type="gramEnd"/>
+      <w:r>
+        <w:rPr>
+          <w:sz w:val="24"/>
+          <w:szCs w:val="24"/>
+        </w:rPr>
+        <w:t xml:space="preserve"> != “English” %}</w:t>
       </w:r>
     </w:p>
     <w:p>
@@ -743,7 +1580,106 @@
           <w:sz w:val="24"/>
           <w:szCs w:val="24"/>
         </w:rPr>
-        <w:t>I do not speak or read English and had help writing this letter. Please provide copies of all paperwork, forms and evaluations to me in English as well as {{ requestor.language }}. Also, please have a qualified interpreter fluent in {{ requestor.language }} and in English for all future meetings.</w:t>
+        <w:t>I do not speak or read English</w:t>
+      </w:r>
+      <w:r>
+        <w:rPr>
+          <w:sz w:val="24"/>
+          <w:szCs w:val="24"/>
+        </w:rPr>
+        <w:t>. I</w:t>
+      </w:r>
+      <w:r>
+        <w:rPr>
+          <w:sz w:val="24"/>
+          <w:szCs w:val="24"/>
+        </w:rPr>
+        <w:t xml:space="preserve"> had help </w:t>
+      </w:r>
+      <w:r>
+        <w:rPr>
+          <w:sz w:val="24"/>
+          <w:szCs w:val="24"/>
+        </w:rPr>
+        <w:t>translating</w:t>
+      </w:r>
+      <w:r>
+        <w:rPr>
+          <w:sz w:val="24"/>
+          <w:szCs w:val="24"/>
+        </w:rPr>
+        <w:t xml:space="preserve"> this letter. Please </w:t>
+      </w:r>
+      <w:r>
+        <w:rPr>
+          <w:sz w:val="24"/>
+          <w:szCs w:val="24"/>
+        </w:rPr>
+        <w:t xml:space="preserve">give me copies of all paperwork, forms, and evaluations in English and </w:t>
+      </w:r>
+      <w:proofErr w:type="gramStart"/>
+      <w:r>
+        <w:rPr>
+          <w:sz w:val="24"/>
+          <w:szCs w:val="24"/>
+        </w:rPr>
+        <w:t xml:space="preserve">{{ </w:t>
+      </w:r>
+      <w:proofErr w:type="spellStart"/>
+      <w:r>
+        <w:rPr>
+          <w:sz w:val="24"/>
+          <w:szCs w:val="24"/>
+        </w:rPr>
+        <w:t>requestor</w:t>
+      </w:r>
+      <w:proofErr w:type="gramEnd"/>
+      <w:r>
+        <w:rPr>
+          <w:sz w:val="24"/>
+          <w:szCs w:val="24"/>
+        </w:rPr>
+        <w:t>.language</w:t>
+      </w:r>
+      <w:proofErr w:type="spellEnd"/>
+      <w:r>
+        <w:rPr>
+          <w:sz w:val="24"/>
+          <w:szCs w:val="24"/>
+        </w:rPr>
+        <w:t xml:space="preserve"> }}. Also, please have a qualified interpreter fluent in </w:t>
+      </w:r>
+      <w:proofErr w:type="gramStart"/>
+      <w:r>
+        <w:rPr>
+          <w:sz w:val="24"/>
+          <w:szCs w:val="24"/>
+        </w:rPr>
+        <w:t xml:space="preserve">{{ </w:t>
+      </w:r>
+      <w:proofErr w:type="spellStart"/>
+      <w:r>
+        <w:rPr>
+          <w:sz w:val="24"/>
+          <w:szCs w:val="24"/>
+        </w:rPr>
+        <w:t>requestor</w:t>
+      </w:r>
+      <w:proofErr w:type="gramEnd"/>
+      <w:r>
+        <w:rPr>
+          <w:sz w:val="24"/>
+          <w:szCs w:val="24"/>
+        </w:rPr>
+        <w:t>.language</w:t>
+      </w:r>
+      <w:proofErr w:type="spellEnd"/>
+      <w:r>
+        <w:rPr>
+          <w:sz w:val="24"/>
+          <w:szCs w:val="24"/>
+        </w:rPr>
+        <w:t xml:space="preserve"> }} and in English for all future meetings.</w:t>
       </w:r>
     </w:p>
     <w:p>
@@ -781,22 +1717,107 @@
           <w:sz w:val="24"/>
           <w:szCs w:val="24"/>
         </w:rPr>
-        <w:t>{%p if student.language != “English”%}</w:t>
-      </w:r>
-    </w:p>
-    <w:p>
-      <w:pPr>
-        <w:rPr>
-          <w:sz w:val="24"/>
-          <w:szCs w:val="24"/>
-        </w:rPr>
-      </w:pPr>
-      <w:r>
-        <w:rPr>
-          <w:sz w:val="24"/>
-          <w:szCs w:val="24"/>
-        </w:rPr>
-        <w:t>In addition, my child is not fluent in English. Please conduct all evaluations of my child in {{ student.language }}.</w:t>
+        <w:t xml:space="preserve">{%p if </w:t>
+      </w:r>
+      <w:proofErr w:type="spellStart"/>
+      <w:proofErr w:type="gramStart"/>
+      <w:r>
+        <w:rPr>
+          <w:sz w:val="24"/>
+          <w:szCs w:val="24"/>
+        </w:rPr>
+        <w:t>student.language</w:t>
+      </w:r>
+      <w:proofErr w:type="spellEnd"/>
+      <w:proofErr w:type="gramEnd"/>
+      <w:r>
+        <w:rPr>
+          <w:sz w:val="24"/>
+          <w:szCs w:val="24"/>
+        </w:rPr>
+        <w:t xml:space="preserve"> != “English”%}</w:t>
+      </w:r>
+    </w:p>
+    <w:p>
+      <w:pPr>
+        <w:rPr>
+          <w:sz w:val="24"/>
+          <w:szCs w:val="24"/>
+        </w:rPr>
+      </w:pPr>
+      <w:r>
+        <w:rPr>
+          <w:sz w:val="24"/>
+          <w:szCs w:val="24"/>
+        </w:rPr>
+        <w:t>My</w:t>
+      </w:r>
+      <w:r>
+        <w:rPr>
+          <w:sz w:val="24"/>
+          <w:szCs w:val="24"/>
+        </w:rPr>
+        <w:t xml:space="preserve"> child</w:t>
+      </w:r>
+      <w:r>
+        <w:rPr>
+          <w:sz w:val="24"/>
+          <w:szCs w:val="24"/>
+        </w:rPr>
+        <w:t>’s primary language</w:t>
+      </w:r>
+      <w:r>
+        <w:rPr>
+          <w:sz w:val="24"/>
+          <w:szCs w:val="24"/>
+        </w:rPr>
+        <w:t xml:space="preserve"> is not English. </w:t>
+      </w:r>
+      <w:r>
+        <w:rPr>
+          <w:sz w:val="24"/>
+          <w:szCs w:val="24"/>
+        </w:rPr>
+        <w:t>My child may need the evaluations completed</w:t>
+      </w:r>
+      <w:r>
+        <w:rPr>
+          <w:sz w:val="24"/>
+          <w:szCs w:val="24"/>
+        </w:rPr>
+        <w:t xml:space="preserve"> in </w:t>
+      </w:r>
+      <w:proofErr w:type="gramStart"/>
+      <w:r>
+        <w:rPr>
+          <w:sz w:val="24"/>
+          <w:szCs w:val="24"/>
+        </w:rPr>
+        <w:t xml:space="preserve">{{ </w:t>
+      </w:r>
+      <w:proofErr w:type="spellStart"/>
+      <w:r>
+        <w:rPr>
+          <w:sz w:val="24"/>
+          <w:szCs w:val="24"/>
+        </w:rPr>
+        <w:t>student</w:t>
+      </w:r>
+      <w:proofErr w:type="gramEnd"/>
+      <w:r>
+        <w:rPr>
+          <w:sz w:val="24"/>
+          <w:szCs w:val="24"/>
+        </w:rPr>
+        <w:t>.language</w:t>
+      </w:r>
+      <w:proofErr w:type="spellEnd"/>
+      <w:r>
+        <w:rPr>
+          <w:sz w:val="24"/>
+          <w:szCs w:val="24"/>
+        </w:rPr>
+        <w:t xml:space="preserve"> }}.</w:t>
       </w:r>
     </w:p>
     <w:p>
@@ -829,12 +1850,68 @@
           <w:szCs w:val="24"/>
         </w:rPr>
       </w:pPr>
-      <w:r>
-        <w:rPr>
-          <w:sz w:val="24"/>
-          <w:szCs w:val="24"/>
-        </w:rPr>
-        <w:t>Thank you for your attention to this matter. Please contact me at {{ requestor. phone_number }} with any questions or concerns.</w:t>
+    </w:p>
+    <w:p>
+      <w:pPr>
+        <w:rPr>
+          <w:sz w:val="24"/>
+          <w:szCs w:val="24"/>
+        </w:rPr>
+      </w:pPr>
+      <w:r>
+        <w:rPr>
+          <w:sz w:val="24"/>
+          <w:szCs w:val="24"/>
+        </w:rPr>
+        <w:t xml:space="preserve">Thank you for your attention to this matter. Please contact me at </w:t>
+      </w:r>
+      <w:proofErr w:type="gramStart"/>
+      <w:r>
+        <w:rPr>
+          <w:sz w:val="24"/>
+          <w:szCs w:val="24"/>
+        </w:rPr>
+        <w:t>{{ requestor</w:t>
+      </w:r>
+      <w:proofErr w:type="gramEnd"/>
+      <w:r>
+        <w:rPr>
+          <w:sz w:val="24"/>
+          <w:szCs w:val="24"/>
+        </w:rPr>
+        <w:t xml:space="preserve">. </w:t>
+      </w:r>
+      <w:proofErr w:type="spellStart"/>
+      <w:r>
+        <w:rPr>
+          <w:sz w:val="24"/>
+          <w:szCs w:val="24"/>
+        </w:rPr>
+        <w:t>phone_</w:t>
+      </w:r>
+      <w:proofErr w:type="gramStart"/>
+      <w:r>
+        <w:rPr>
+          <w:sz w:val="24"/>
+          <w:szCs w:val="24"/>
+        </w:rPr>
+        <w:t>number</w:t>
+      </w:r>
+      <w:proofErr w:type="spellEnd"/>
+      <w:r>
+        <w:rPr>
+          <w:sz w:val="24"/>
+          <w:szCs w:val="24"/>
+        </w:rPr>
+        <w:t xml:space="preserve"> }</w:t>
+      </w:r>
+      <w:proofErr w:type="gramEnd"/>
+      <w:r>
+        <w:rPr>
+          <w:sz w:val="24"/>
+          <w:szCs w:val="24"/>
+        </w:rPr>
+        <w:t>} with any questions or concerns.</w:t>
       </w:r>
     </w:p>
     <w:p>
@@ -889,12 +1966,37 @@
           <w:szCs w:val="24"/>
         </w:rPr>
       </w:pPr>
-      <w:r>
-        <w:rPr>
-          <w:sz w:val="24"/>
-          <w:szCs w:val="24"/>
-        </w:rPr>
-        <w:t>{{ requestor.signature }}</w:t>
+      <w:proofErr w:type="gramStart"/>
+      <w:r>
+        <w:rPr>
+          <w:sz w:val="24"/>
+          <w:szCs w:val="24"/>
+        </w:rPr>
+        <w:t xml:space="preserve">{{ </w:t>
+      </w:r>
+      <w:proofErr w:type="spellStart"/>
+      <w:r>
+        <w:rPr>
+          <w:sz w:val="24"/>
+          <w:szCs w:val="24"/>
+        </w:rPr>
+        <w:t>requestor</w:t>
+      </w:r>
+      <w:proofErr w:type="gramEnd"/>
+      <w:r>
+        <w:rPr>
+          <w:sz w:val="24"/>
+          <w:szCs w:val="24"/>
+        </w:rPr>
+        <w:t>.signature</w:t>
+      </w:r>
+      <w:proofErr w:type="spellEnd"/>
+      <w:r>
+        <w:rPr>
+          <w:sz w:val="24"/>
+          <w:szCs w:val="24"/>
+        </w:rPr>
+        <w:t xml:space="preserve"> }}</w:t>
       </w:r>
     </w:p>
     <w:p>
@@ -928,13 +2030,41 @@
           <w:szCs w:val="24"/>
         </w:rPr>
       </w:pPr>
+      <w:proofErr w:type="gramStart"/>
       <w:r>
         <w:rPr>
           <w:color w:val="000000"/>
           <w:sz w:val="24"/>
           <w:szCs w:val="24"/>
         </w:rPr>
-        <w:t>{{ requestor.name.full() }}</w:t>
+        <w:t xml:space="preserve">{{ </w:t>
+      </w:r>
+      <w:proofErr w:type="spellStart"/>
+      <w:r>
+        <w:rPr>
+          <w:color w:val="000000"/>
+          <w:sz w:val="24"/>
+          <w:szCs w:val="24"/>
+        </w:rPr>
+        <w:t>requestor.name</w:t>
+      </w:r>
+      <w:proofErr w:type="gramEnd"/>
+      <w:r>
+        <w:rPr>
+          <w:color w:val="000000"/>
+          <w:sz w:val="24"/>
+          <w:szCs w:val="24"/>
+        </w:rPr>
+        <w:t>.full</w:t>
+      </w:r>
+      <w:proofErr w:type="spellEnd"/>
+      <w:r>
+        <w:rPr>
+          <w:color w:val="000000"/>
+          <w:sz w:val="24"/>
+          <w:szCs w:val="24"/>
+        </w:rPr>
+        <w:t>() }}</w:t>
       </w:r>
     </w:p>
     <w:p>

</xml_diff>

<commit_message>
made changes to initial_request template
</commit_message>
<xml_diff>
--- a/docassemble/StudentEvaluations/data/templates/initial_request.docx
+++ b/docassemble/StudentEvaluations/data/templates/initial_request.docx
@@ -938,7 +938,7 @@
           <w:sz w:val="24"/>
           <w:szCs w:val="24"/>
         </w:rPr>
-        <w:t xml:space="preserve"> }},. This request includes required evaluations, and</w:t>
+        <w:t xml:space="preserve"> }}. This request includes required evaluations, and</w:t>
       </w:r>
       <w:r>
         <w:rPr>
@@ -1863,55 +1863,23 @@
           <w:sz w:val="24"/>
           <w:szCs w:val="24"/>
         </w:rPr>
-        <w:t xml:space="preserve">Thank you for your attention to this matter. Please contact me at </w:t>
-      </w:r>
-      <w:proofErr w:type="gramStart"/>
-      <w:r>
-        <w:rPr>
-          <w:sz w:val="24"/>
-          <w:szCs w:val="24"/>
-        </w:rPr>
-        <w:t>{{ requestor</w:t>
-      </w:r>
-      <w:proofErr w:type="gramEnd"/>
-      <w:r>
-        <w:rPr>
-          <w:sz w:val="24"/>
-          <w:szCs w:val="24"/>
-        </w:rPr>
-        <w:t xml:space="preserve">. </w:t>
-      </w:r>
-      <w:proofErr w:type="spellStart"/>
-      <w:r>
-        <w:rPr>
-          <w:sz w:val="24"/>
-          <w:szCs w:val="24"/>
-        </w:rPr>
-        <w:t>phone_</w:t>
-      </w:r>
-      <w:proofErr w:type="gramStart"/>
-      <w:r>
-        <w:rPr>
-          <w:sz w:val="24"/>
-          <w:szCs w:val="24"/>
-        </w:rPr>
-        <w:t>number</w:t>
-      </w:r>
-      <w:proofErr w:type="spellEnd"/>
-      <w:r>
-        <w:rPr>
-          <w:sz w:val="24"/>
-          <w:szCs w:val="24"/>
-        </w:rPr>
-        <w:t xml:space="preserve"> }</w:t>
-      </w:r>
-      <w:proofErr w:type="gramEnd"/>
-      <w:r>
-        <w:rPr>
-          <w:sz w:val="24"/>
-          <w:szCs w:val="24"/>
-        </w:rPr>
-        <w:t>} with any questions or concerns.</w:t>
+        <w:t xml:space="preserve">Thank you for your attention to this matter. Please contact me at {{ </w:t>
+      </w:r>
+      <w:proofErr w:type="spellStart"/>
+      <w:r>
+        <w:rPr>
+          <w:sz w:val="24"/>
+          <w:szCs w:val="24"/>
+        </w:rPr>
+        <w:t>requestor.phone_number</w:t>
+      </w:r>
+      <w:proofErr w:type="spellEnd"/>
+      <w:r>
+        <w:rPr>
+          <w:sz w:val="24"/>
+          <w:szCs w:val="24"/>
+        </w:rPr>
+        <w:t xml:space="preserve"> }} with any questions or concerns.</w:t>
       </w:r>
     </w:p>
     <w:p>

</xml_diff>

<commit_message>
changed the initial_request.docx template
</commit_message>
<xml_diff>
--- a/docassemble/StudentEvaluations/data/templates/initial_request.docx
+++ b/docassemble/StudentEvaluations/data/templates/initial_request.docx
@@ -653,7 +653,14 @@
           <w:sz w:val="24"/>
           <w:szCs w:val="24"/>
         </w:rPr>
-        <w:t xml:space="preserve">student.name }}{% endif %}, a {{ </w:t>
+        <w:t xml:space="preserve">student.name }}{% endif %}, </w:t>
+      </w:r>
+      <w:r>
+        <w:rPr>
+          <w:sz w:val="24"/>
+          <w:szCs w:val="24"/>
+        </w:rPr>
+        <w:t>{% if (</w:t>
       </w:r>
       <w:proofErr w:type="spellStart"/>
       <w:r>
@@ -669,6 +676,29 @@
           <w:sz w:val="24"/>
           <w:szCs w:val="24"/>
         </w:rPr>
+        <w:t xml:space="preserve"> != “After grade 12”) %}</w:t>
+      </w:r>
+      <w:r>
+        <w:rPr>
+          <w:sz w:val="24"/>
+          <w:szCs w:val="24"/>
+        </w:rPr>
+        <w:t xml:space="preserve">a {{ </w:t>
+      </w:r>
+      <w:proofErr w:type="spellStart"/>
+      <w:r>
+        <w:rPr>
+          <w:sz w:val="24"/>
+          <w:szCs w:val="24"/>
+        </w:rPr>
+        <w:t>student.grade</w:t>
+      </w:r>
+      <w:proofErr w:type="spellEnd"/>
+      <w:r>
+        <w:rPr>
+          <w:sz w:val="24"/>
+          <w:szCs w:val="24"/>
+        </w:rPr>
         <w:t xml:space="preserve"> }} {% if (</w:t>
       </w:r>
       <w:proofErr w:type="spellStart"/>
@@ -813,6 +843,58 @@
           <w:szCs w:val="24"/>
         </w:rPr>
         <w:t>% else %}student in your district{% endif %}.</w:t>
+      </w:r>
+    </w:p>
+    <w:p>
+      <w:pPr>
+        <w:rPr>
+          <w:sz w:val="24"/>
+          <w:szCs w:val="24"/>
+        </w:rPr>
+      </w:pPr>
+      <w:r>
+        <w:rPr>
+          <w:sz w:val="24"/>
+          <w:szCs w:val="24"/>
+        </w:rPr>
+        <w:t>{% endif %}</w:t>
+      </w:r>
+      <w:r>
+        <w:rPr>
+          <w:sz w:val="24"/>
+          <w:szCs w:val="24"/>
+        </w:rPr>
+        <w:t>{% if (</w:t>
+      </w:r>
+      <w:proofErr w:type="spellStart"/>
+      <w:r>
+        <w:rPr>
+          <w:sz w:val="24"/>
+          <w:szCs w:val="24"/>
+        </w:rPr>
+        <w:t>student.grade</w:t>
+      </w:r>
+      <w:proofErr w:type="spellEnd"/>
+      <w:r>
+        <w:rPr>
+          <w:sz w:val="24"/>
+          <w:szCs w:val="24"/>
+        </w:rPr>
+        <w:t xml:space="preserve"> == “After grade 12”) %}an after grade 12 student at your school</w:t>
+      </w:r>
+      <w:r>
+        <w:rPr>
+          <w:sz w:val="24"/>
+          <w:szCs w:val="24"/>
+        </w:rPr>
+        <w:t xml:space="preserve"> </w:t>
+      </w:r>
+      <w:r>
+        <w:rPr>
+          <w:sz w:val="24"/>
+          <w:szCs w:val="24"/>
+        </w:rPr>
+        <w:t>{% endif %}</w:t>
       </w:r>
     </w:p>
     <w:p>
@@ -1210,7 +1292,6 @@
           <w:sz w:val="24"/>
           <w:szCs w:val="24"/>
         </w:rPr>
-        <w:lastRenderedPageBreak/>
         <w:t>{{ item</w:t>
       </w:r>
       <w:proofErr w:type="gramEnd"/>

</xml_diff>

<commit_message>
made minor plain language changes
</commit_message>
<xml_diff>
--- a/docassemble/StudentEvaluations/data/templates/initial_request.docx
+++ b/docassemble/StudentEvaluations/data/templates/initial_request.docx
@@ -826,7 +826,36 @@
           <w:sz w:val="24"/>
           <w:szCs w:val="24"/>
         </w:rPr>
-        <w:t xml:space="preserve">%} student at your </w:t>
+        <w:t>%}</w:t>
+      </w:r>
+      <w:r>
+        <w:rPr>
+          <w:sz w:val="24"/>
+          <w:szCs w:val="24"/>
+        </w:rPr>
+        <w:t xml:space="preserve"> </w:t>
+      </w:r>
+      <w:r>
+        <w:rPr>
+          <w:sz w:val="24"/>
+          <w:szCs w:val="24"/>
+        </w:rPr>
+        <w:t>student at your school{% else %}student in your district{% endif %}.</w:t>
+      </w:r>
+    </w:p>
+    <w:p>
+      <w:pPr>
+        <w:rPr>
+          <w:sz w:val="24"/>
+          <w:szCs w:val="24"/>
+        </w:rPr>
+      </w:pPr>
+      <w:r>
+        <w:rPr>
+          <w:sz w:val="24"/>
+          <w:szCs w:val="24"/>
+        </w:rPr>
+        <w:t xml:space="preserve">{% endif </w:t>
       </w:r>
       <w:proofErr w:type="gramStart"/>
       <w:r>
@@ -834,7 +863,14 @@
           <w:sz w:val="24"/>
           <w:szCs w:val="24"/>
         </w:rPr>
-        <w:t>school{</w:t>
+        <w:t>%}</w:t>
+      </w:r>
+      <w:r>
+        <w:rPr>
+          <w:sz w:val="24"/>
+          <w:szCs w:val="24"/>
+        </w:rPr>
+        <w:t>{</w:t>
       </w:r>
       <w:proofErr w:type="gramEnd"/>
       <w:r>
@@ -842,29 +878,7 @@
           <w:sz w:val="24"/>
           <w:szCs w:val="24"/>
         </w:rPr>
-        <w:t>% else %}student in your district{% endif %}.</w:t>
-      </w:r>
-    </w:p>
-    <w:p>
-      <w:pPr>
-        <w:rPr>
-          <w:sz w:val="24"/>
-          <w:szCs w:val="24"/>
-        </w:rPr>
-      </w:pPr>
-      <w:r>
-        <w:rPr>
-          <w:sz w:val="24"/>
-          <w:szCs w:val="24"/>
-        </w:rPr>
-        <w:t>{% endif %}</w:t>
-      </w:r>
-      <w:r>
-        <w:rPr>
-          <w:sz w:val="24"/>
-          <w:szCs w:val="24"/>
-        </w:rPr>
-        <w:t>{% if (</w:t>
+        <w:t>% if (</w:t>
       </w:r>
       <w:proofErr w:type="spellStart"/>
       <w:r>

</xml_diff>